<commit_message>
Coleta de dados das issues dos top-100 repositórios C#
</commit_message>
<xml_diff>
--- a/GQM.docx
+++ b/GQM.docx
@@ -1,6 +1,6 @@
 
 <file path=word/document.xml><?xml version="1.0" encoding="utf-8"?>
-<w:document xmlns:wpc="http://schemas.microsoft.com/office/word/2010/wordprocessingCanvas" xmlns:cx="http://schemas.microsoft.com/office/drawing/2014/chartex" xmlns:cx1="http://schemas.microsoft.com/office/drawing/2015/9/8/chartex" xmlns:cx2="http://schemas.microsoft.com/office/drawing/2015/10/21/chartex" xmlns:cx3="http://schemas.microsoft.com/office/drawing/2016/5/9/chartex" xmlns:cx4="http://schemas.microsoft.com/office/drawing/2016/5/10/chartex" xmlns:cx5="http://schemas.microsoft.com/office/drawing/2016/5/11/chartex" xmlns:cx6="http://schemas.microsoft.com/office/drawing/2016/5/12/chartex" xmlns:cx7="http://schemas.microsoft.com/office/drawing/2016/5/13/chartex" xmlns:cx8="http://schemas.microsoft.com/office/drawing/2016/5/14/chartex" xmlns:mc="http://schemas.openxmlformats.org/markup-compatibility/2006" xmlns:aink="http://schemas.microsoft.com/office/drawing/2016/ink" xmlns:am3d="http://schemas.microsoft.com/office/drawing/2017/model3d" xmlns:o="urn:schemas-microsoft-com:office:office" xmlns:r="http://schemas.openxmlformats.org/officeDocument/2006/relationships" xmlns:m="http://schemas.openxmlformats.org/officeDocument/2006/math" xmlns:v="urn:schemas-microsoft-com:vml" xmlns:wp14="http://schemas.microsoft.com/office/word/2010/wordprocessingDrawing" xmlns:wp="http://schemas.openxmlformats.org/drawingml/2006/wordprocessingDrawing" xmlns:w10="urn:schemas-microsoft-com:office:word" xmlns:w="http://schemas.openxmlformats.org/wordprocessingml/2006/main" xmlns:w14="http://schemas.microsoft.com/office/word/2010/wordml" xmlns:w15="http://schemas.microsoft.com/office/word/2012/wordml" xmlns:w16cex="http://schemas.microsoft.com/office/word/2018/wordml/cex" xmlns:w16cid="http://schemas.microsoft.com/office/word/2016/wordml/cid" xmlns:w16="http://schemas.microsoft.com/office/word/2018/wordml" xmlns:w16se="http://schemas.microsoft.com/office/word/2015/wordml/symex" xmlns:wpg="http://schemas.microsoft.com/office/word/2010/wordprocessingGroup" xmlns:wpi="http://schemas.microsoft.com/office/word/2010/wordprocessingInk" xmlns:wne="http://schemas.microsoft.com/office/word/2006/wordml" xmlns:wps="http://schemas.microsoft.com/office/word/2010/wordprocessingShape" mc:Ignorable="w14 w15 w16se w16cid w16 w16cex wp14">
+<w:document xmlns:wpc="http://schemas.microsoft.com/office/word/2010/wordprocessingCanvas" xmlns:cx="http://schemas.microsoft.com/office/drawing/2014/chartex" xmlns:cx1="http://schemas.microsoft.com/office/drawing/2015/9/8/chartex" xmlns:cx2="http://schemas.microsoft.com/office/drawing/2015/10/21/chartex" xmlns:cx3="http://schemas.microsoft.com/office/drawing/2016/5/9/chartex" xmlns:cx4="http://schemas.microsoft.com/office/drawing/2016/5/10/chartex" xmlns:cx5="http://schemas.microsoft.com/office/drawing/2016/5/11/chartex" xmlns:cx6="http://schemas.microsoft.com/office/drawing/2016/5/12/chartex" xmlns:cx7="http://schemas.microsoft.com/office/drawing/2016/5/13/chartex" xmlns:cx8="http://schemas.microsoft.com/office/drawing/2016/5/14/chartex" xmlns:mc="http://schemas.openxmlformats.org/markup-compatibility/2006" xmlns:aink="http://schemas.microsoft.com/office/drawing/2016/ink" xmlns:am3d="http://schemas.microsoft.com/office/drawing/2017/model3d" xmlns:o="urn:schemas-microsoft-com:office:office" xmlns:r="http://schemas.openxmlformats.org/officeDocument/2006/relationships" xmlns:m="http://schemas.openxmlformats.org/officeDocument/2006/math" xmlns:v="urn:schemas-microsoft-com:vml" xmlns:wp14="http://schemas.microsoft.com/office/word/2010/wordprocessingDrawing" xmlns:wp="http://schemas.openxmlformats.org/drawingml/2006/wordprocessingDrawing" xmlns:w10="urn:schemas-microsoft-com:office:word" xmlns:w="http://schemas.openxmlformats.org/wordprocessingml/2006/main" xmlns:w14="http://schemas.microsoft.com/office/word/2010/wordml" xmlns:w15="http://schemas.microsoft.com/office/word/2012/wordml" xmlns:w16cid="http://schemas.microsoft.com/office/word/2016/wordml/cid" xmlns:w16se="http://schemas.microsoft.com/office/word/2015/wordml/symex" xmlns:wpg="http://schemas.microsoft.com/office/word/2010/wordprocessingGroup" xmlns:wpi="http://schemas.microsoft.com/office/word/2010/wordprocessingInk" xmlns:wne="http://schemas.microsoft.com/office/word/2006/wordml" xmlns:wps="http://schemas.microsoft.com/office/word/2010/wordprocessingShape" mc:Ignorable="w14 w15 w16se w16cid wp14">
   <w:body>
     <w:tbl>
       <w:tblPr>
@@ -96,15 +96,7 @@
                 <w:sz w:val="24"/>
                 <w:szCs w:val="24"/>
               </w:rPr>
-              <w:t>A</w:t>
-            </w:r>
-            <w:r>
-              <w:rPr>
-                <w:rFonts w:ascii="Times New Roman" w:hAnsi="Times New Roman" w:cs="Times New Roman"/>
-                <w:sz w:val="24"/>
-                <w:szCs w:val="24"/>
-              </w:rPr>
-              <w:t xml:space="preserve">nalisar se as </w:t>
+              <w:t xml:space="preserve">Analisar se as </w:t>
             </w:r>
             <w:proofErr w:type="spellStart"/>
             <w:r>
@@ -122,7 +114,48 @@
                 <w:sz w:val="24"/>
                 <w:szCs w:val="24"/>
               </w:rPr>
-              <w:t xml:space="preserve"> de repositórios populares </w:t>
+              <w:t xml:space="preserve"> d</w:t>
+            </w:r>
+            <w:r>
+              <w:rPr>
+                <w:rFonts w:ascii="Times New Roman" w:hAnsi="Times New Roman" w:cs="Times New Roman"/>
+                <w:sz w:val="24"/>
+                <w:szCs w:val="24"/>
+              </w:rPr>
+              <w:t>o top-100</w:t>
+            </w:r>
+            <w:r>
+              <w:rPr>
+                <w:rFonts w:ascii="Times New Roman" w:hAnsi="Times New Roman" w:cs="Times New Roman"/>
+                <w:sz w:val="24"/>
+                <w:szCs w:val="24"/>
+              </w:rPr>
+              <w:t xml:space="preserve"> </w:t>
+            </w:r>
+            <w:bookmarkStart w:id="0" w:name="_Hlk39860841"/>
+            <w:r>
+              <w:rPr>
+                <w:rFonts w:ascii="Times New Roman" w:hAnsi="Times New Roman" w:cs="Times New Roman"/>
+                <w:sz w:val="24"/>
+                <w:szCs w:val="24"/>
+              </w:rPr>
+              <w:t>repositórios</w:t>
+            </w:r>
+            <w:r>
+              <w:rPr>
+                <w:rFonts w:ascii="Times New Roman" w:hAnsi="Times New Roman" w:cs="Times New Roman"/>
+                <w:sz w:val="24"/>
+                <w:szCs w:val="24"/>
+              </w:rPr>
+              <w:t xml:space="preserve"> de C# mais</w:t>
+            </w:r>
+            <w:r>
+              <w:rPr>
+                <w:rFonts w:ascii="Times New Roman" w:hAnsi="Times New Roman" w:cs="Times New Roman"/>
+                <w:sz w:val="24"/>
+                <w:szCs w:val="24"/>
+              </w:rPr>
+              <w:t xml:space="preserve"> populares </w:t>
             </w:r>
             <w:r>
               <w:rPr>
@@ -138,7 +171,16 @@
                 <w:sz w:val="24"/>
                 <w:szCs w:val="24"/>
               </w:rPr>
-              <w:t xml:space="preserve">o GitHub são discutidas no </w:t>
+              <w:t>o GitHub</w:t>
+            </w:r>
+            <w:bookmarkEnd w:id="0"/>
+            <w:r>
+              <w:rPr>
+                <w:rFonts w:ascii="Times New Roman" w:hAnsi="Times New Roman" w:cs="Times New Roman"/>
+                <w:sz w:val="24"/>
+                <w:szCs w:val="24"/>
+              </w:rPr>
+              <w:t xml:space="preserve"> são discutidas no </w:t>
             </w:r>
             <w:proofErr w:type="spellStart"/>
             <w:r>
@@ -156,15 +198,7 @@
                 <w:sz w:val="24"/>
                 <w:szCs w:val="24"/>
               </w:rPr>
-              <w:t xml:space="preserve"> </w:t>
-            </w:r>
-            <w:r>
-              <w:rPr>
-                <w:rFonts w:ascii="Times New Roman" w:hAnsi="Times New Roman" w:cs="Times New Roman"/>
-                <w:sz w:val="24"/>
-                <w:szCs w:val="24"/>
-              </w:rPr>
-              <w:t>Overflow</w:t>
+              <w:t xml:space="preserve"> Overflow</w:t>
             </w:r>
           </w:p>
         </w:tc>
@@ -189,47 +223,7 @@
                 <w:sz w:val="24"/>
                 <w:szCs w:val="24"/>
               </w:rPr>
-              <w:t>U</w:t>
-            </w:r>
-            <w:r>
-              <w:rPr>
-                <w:rFonts w:ascii="Times New Roman" w:hAnsi="Times New Roman" w:cs="Times New Roman"/>
-                <w:sz w:val="24"/>
-                <w:szCs w:val="24"/>
-              </w:rPr>
-              <w:t>suários com muita reputação</w:t>
-            </w:r>
-            <w:r>
-              <w:rPr>
-                <w:rFonts w:ascii="Times New Roman" w:hAnsi="Times New Roman" w:cs="Times New Roman"/>
-                <w:sz w:val="24"/>
-                <w:szCs w:val="24"/>
-              </w:rPr>
-              <w:t xml:space="preserve"> </w:t>
-            </w:r>
-            <w:r>
-              <w:rPr>
-                <w:rFonts w:ascii="Times New Roman" w:hAnsi="Times New Roman" w:cs="Times New Roman"/>
-                <w:sz w:val="24"/>
-                <w:szCs w:val="24"/>
-              </w:rPr>
-              <w:t xml:space="preserve">costumam fazer muitos comentários </w:t>
-            </w:r>
-            <w:r>
-              <w:rPr>
-                <w:rFonts w:ascii="Times New Roman" w:hAnsi="Times New Roman" w:cs="Times New Roman"/>
-                <w:sz w:val="24"/>
-                <w:szCs w:val="24"/>
-              </w:rPr>
-              <w:t>em questões</w:t>
-            </w:r>
-            <w:r>
-              <w:rPr>
-                <w:rFonts w:ascii="Times New Roman" w:hAnsi="Times New Roman" w:cs="Times New Roman"/>
-                <w:sz w:val="24"/>
-                <w:szCs w:val="24"/>
-              </w:rPr>
-              <w:t xml:space="preserve"> do </w:t>
+              <w:t xml:space="preserve">Com que frequência </w:t>
             </w:r>
             <w:proofErr w:type="spellStart"/>
             <w:r>
@@ -238,7 +232,7 @@
                 <w:sz w:val="24"/>
                 <w:szCs w:val="24"/>
               </w:rPr>
-              <w:t>Stack</w:t>
+              <w:t>issues</w:t>
             </w:r>
             <w:proofErr w:type="spellEnd"/>
             <w:r>
@@ -247,15 +241,7 @@
                 <w:sz w:val="24"/>
                 <w:szCs w:val="24"/>
               </w:rPr>
-              <w:t xml:space="preserve"> </w:t>
-            </w:r>
-            <w:r>
-              <w:rPr>
-                <w:rFonts w:ascii="Times New Roman" w:hAnsi="Times New Roman" w:cs="Times New Roman"/>
-                <w:sz w:val="24"/>
-                <w:szCs w:val="24"/>
-              </w:rPr>
-              <w:t xml:space="preserve">Overflow sobre </w:t>
+              <w:t xml:space="preserve"> do GitHub são discutidas no </w:t>
             </w:r>
             <w:proofErr w:type="spellStart"/>
             <w:r>
@@ -264,41 +250,9 @@
                 <w:sz w:val="24"/>
                 <w:szCs w:val="24"/>
               </w:rPr>
-              <w:t>issues</w:t>
+              <w:t>StackOverflow</w:t>
             </w:r>
             <w:proofErr w:type="spellEnd"/>
-            <w:r>
-              <w:rPr>
-                <w:rFonts w:ascii="Times New Roman" w:hAnsi="Times New Roman" w:cs="Times New Roman"/>
-                <w:sz w:val="24"/>
-                <w:szCs w:val="24"/>
-              </w:rPr>
-              <w:t xml:space="preserve"> de repositórios </w:t>
-            </w:r>
-            <w:r>
-              <w:rPr>
-                <w:rFonts w:ascii="Times New Roman" w:hAnsi="Times New Roman" w:cs="Times New Roman"/>
-                <w:sz w:val="24"/>
-                <w:szCs w:val="24"/>
-              </w:rPr>
-              <w:t>populares</w:t>
-            </w:r>
-            <w:r>
-              <w:rPr>
-                <w:rFonts w:ascii="Times New Roman" w:hAnsi="Times New Roman" w:cs="Times New Roman"/>
-                <w:sz w:val="24"/>
-                <w:szCs w:val="24"/>
-              </w:rPr>
-              <w:t xml:space="preserve"> d</w:t>
-            </w:r>
-            <w:r>
-              <w:rPr>
-                <w:rFonts w:ascii="Times New Roman" w:hAnsi="Times New Roman" w:cs="Times New Roman"/>
-                <w:sz w:val="24"/>
-                <w:szCs w:val="24"/>
-              </w:rPr>
-              <w:t>o GitHub</w:t>
-            </w:r>
             <w:r>
               <w:rPr>
                 <w:rFonts w:ascii="Times New Roman" w:hAnsi="Times New Roman" w:cs="Times New Roman"/>
@@ -330,105 +284,15 @@
                 <w:sz w:val="24"/>
                 <w:szCs w:val="24"/>
               </w:rPr>
-              <w:t xml:space="preserve">Relação </w:t>
-            </w:r>
-            <w:r>
-              <w:rPr>
-                <w:rFonts w:ascii="Times New Roman" w:hAnsi="Times New Roman" w:cs="Times New Roman"/>
-                <w:sz w:val="24"/>
-                <w:szCs w:val="24"/>
-              </w:rPr>
-              <w:t>d</w:t>
-            </w:r>
-            <w:r>
-              <w:rPr>
-                <w:rFonts w:ascii="Times New Roman" w:hAnsi="Times New Roman" w:cs="Times New Roman"/>
-                <w:sz w:val="24"/>
-                <w:szCs w:val="24"/>
-              </w:rPr>
-              <w:t>o número</w:t>
-            </w:r>
-            <w:r>
-              <w:rPr>
-                <w:rFonts w:ascii="Times New Roman" w:hAnsi="Times New Roman" w:cs="Times New Roman"/>
-                <w:sz w:val="24"/>
-                <w:szCs w:val="24"/>
-              </w:rPr>
-              <w:t xml:space="preserve"> de comentários dos usuários </w:t>
-            </w:r>
-            <w:r>
-              <w:rPr>
-                <w:rFonts w:ascii="Times New Roman" w:hAnsi="Times New Roman" w:cs="Times New Roman"/>
-                <w:sz w:val="24"/>
-                <w:szCs w:val="24"/>
-              </w:rPr>
-              <w:t xml:space="preserve">com mais </w:t>
-            </w:r>
-            <w:r>
-              <w:rPr>
-                <w:rFonts w:ascii="Times New Roman" w:hAnsi="Times New Roman" w:cs="Times New Roman"/>
-                <w:sz w:val="24"/>
-                <w:szCs w:val="24"/>
-              </w:rPr>
-              <w:t>reputação</w:t>
-            </w:r>
-            <w:r>
-              <w:rPr>
-                <w:rFonts w:ascii="Times New Roman" w:hAnsi="Times New Roman" w:cs="Times New Roman"/>
-                <w:sz w:val="24"/>
-                <w:szCs w:val="24"/>
-              </w:rPr>
-              <w:t xml:space="preserve"> </w:t>
-            </w:r>
-            <w:r>
-              <w:rPr>
-                <w:rFonts w:ascii="Times New Roman" w:hAnsi="Times New Roman" w:cs="Times New Roman"/>
-                <w:sz w:val="24"/>
-                <w:szCs w:val="24"/>
-              </w:rPr>
-              <w:t xml:space="preserve">por </w:t>
-            </w:r>
-            <w:r>
-              <w:rPr>
-                <w:rFonts w:ascii="Times New Roman" w:hAnsi="Times New Roman" w:cs="Times New Roman"/>
-                <w:sz w:val="24"/>
-                <w:szCs w:val="24"/>
-              </w:rPr>
-              <w:t xml:space="preserve">perguntas sobre as </w:t>
-            </w:r>
-            <w:proofErr w:type="spellStart"/>
-            <w:r>
-              <w:rPr>
-                <w:rFonts w:ascii="Times New Roman" w:hAnsi="Times New Roman" w:cs="Times New Roman"/>
-                <w:sz w:val="24"/>
-                <w:szCs w:val="24"/>
-              </w:rPr>
-              <w:t>issues</w:t>
-            </w:r>
-            <w:proofErr w:type="spellEnd"/>
-            <w:r>
-              <w:rPr>
-                <w:rFonts w:ascii="Times New Roman" w:hAnsi="Times New Roman" w:cs="Times New Roman"/>
-                <w:sz w:val="24"/>
-                <w:szCs w:val="24"/>
-              </w:rPr>
-              <w:t xml:space="preserve"> </w:t>
-            </w:r>
-            <w:r>
-              <w:rPr>
-                <w:rFonts w:ascii="Times New Roman" w:hAnsi="Times New Roman" w:cs="Times New Roman"/>
-                <w:sz w:val="24"/>
-                <w:szCs w:val="24"/>
-              </w:rPr>
-              <w:t>dos repositórios mais populares</w:t>
-            </w:r>
-            <w:r>
-              <w:rPr>
-                <w:rFonts w:ascii="Times New Roman" w:hAnsi="Times New Roman" w:cs="Times New Roman"/>
-                <w:sz w:val="24"/>
-                <w:szCs w:val="24"/>
-              </w:rPr>
-              <w:t xml:space="preserve"> do GitHub</w:t>
+              <w:t>T</w:t>
+            </w:r>
+            <w:r>
+              <w:rPr>
+                <w:rFonts w:ascii="Times New Roman" w:hAnsi="Times New Roman" w:cs="Times New Roman"/>
+                <w:sz w:val="24"/>
+                <w:szCs w:val="24"/>
+              </w:rPr>
+              <w:t>otal de perguntas relacionadas</w:t>
             </w:r>
           </w:p>
         </w:tc>
@@ -473,7 +337,7 @@
                 <w:sz w:val="24"/>
                 <w:szCs w:val="24"/>
               </w:rPr>
-              <w:t xml:space="preserve">As </w:t>
+              <w:t xml:space="preserve">Qual o impacto das discussões de </w:t>
             </w:r>
             <w:proofErr w:type="spellStart"/>
             <w:r>
@@ -491,47 +355,7 @@
                 <w:sz w:val="24"/>
                 <w:szCs w:val="24"/>
               </w:rPr>
-              <w:t xml:space="preserve"> </w:t>
-            </w:r>
-            <w:r>
-              <w:rPr>
-                <w:rFonts w:ascii="Times New Roman" w:hAnsi="Times New Roman" w:cs="Times New Roman"/>
-                <w:sz w:val="24"/>
-                <w:szCs w:val="24"/>
-              </w:rPr>
-              <w:t xml:space="preserve">mais </w:t>
-            </w:r>
-            <w:r>
-              <w:rPr>
-                <w:rFonts w:ascii="Times New Roman" w:hAnsi="Times New Roman" w:cs="Times New Roman"/>
-                <w:sz w:val="24"/>
-                <w:szCs w:val="24"/>
-              </w:rPr>
-              <w:t>comentad</w:t>
-            </w:r>
-            <w:r>
-              <w:rPr>
-                <w:rFonts w:ascii="Times New Roman" w:hAnsi="Times New Roman" w:cs="Times New Roman"/>
-                <w:sz w:val="24"/>
-                <w:szCs w:val="24"/>
-              </w:rPr>
-              <w:t>a</w:t>
-            </w:r>
-            <w:r>
-              <w:rPr>
-                <w:rFonts w:ascii="Times New Roman" w:hAnsi="Times New Roman" w:cs="Times New Roman"/>
-                <w:sz w:val="24"/>
-                <w:szCs w:val="24"/>
-              </w:rPr>
-              <w:t>s</w:t>
-            </w:r>
-            <w:r>
-              <w:rPr>
-                <w:rFonts w:ascii="Times New Roman" w:hAnsi="Times New Roman" w:cs="Times New Roman"/>
-                <w:sz w:val="24"/>
-                <w:szCs w:val="24"/>
-              </w:rPr>
-              <w:t xml:space="preserve"> no </w:t>
+              <w:t xml:space="preserve"> do GitHub no </w:t>
             </w:r>
             <w:proofErr w:type="spellStart"/>
             <w:r>
@@ -540,7 +364,7 @@
                 <w:sz w:val="24"/>
                 <w:szCs w:val="24"/>
               </w:rPr>
-              <w:t>Stack</w:t>
+              <w:t>StackOverflow</w:t>
             </w:r>
             <w:proofErr w:type="spellEnd"/>
             <w:r>
@@ -549,111 +373,7 @@
                 <w:sz w:val="24"/>
                 <w:szCs w:val="24"/>
               </w:rPr>
-              <w:t xml:space="preserve"> </w:t>
-            </w:r>
-            <w:r>
-              <w:rPr>
-                <w:rFonts w:ascii="Times New Roman" w:hAnsi="Times New Roman" w:cs="Times New Roman"/>
-                <w:sz w:val="24"/>
-                <w:szCs w:val="24"/>
-              </w:rPr>
-              <w:t xml:space="preserve">Overflow </w:t>
-            </w:r>
-            <w:r>
-              <w:rPr>
-                <w:rFonts w:ascii="Times New Roman" w:hAnsi="Times New Roman" w:cs="Times New Roman"/>
-                <w:sz w:val="24"/>
-                <w:szCs w:val="24"/>
-              </w:rPr>
-              <w:t>são</w:t>
-            </w:r>
-            <w:r>
-              <w:rPr>
-                <w:rFonts w:ascii="Times New Roman" w:hAnsi="Times New Roman" w:cs="Times New Roman"/>
-                <w:sz w:val="24"/>
-                <w:szCs w:val="24"/>
-              </w:rPr>
-              <w:t xml:space="preserve"> </w:t>
-            </w:r>
-            <w:r>
-              <w:rPr>
-                <w:rFonts w:ascii="Times New Roman" w:hAnsi="Times New Roman" w:cs="Times New Roman"/>
-                <w:sz w:val="24"/>
-                <w:szCs w:val="24"/>
-              </w:rPr>
-              <w:t>as dos</w:t>
-            </w:r>
-            <w:r>
-              <w:rPr>
-                <w:rFonts w:ascii="Times New Roman" w:hAnsi="Times New Roman" w:cs="Times New Roman"/>
-                <w:sz w:val="24"/>
-                <w:szCs w:val="24"/>
-              </w:rPr>
-              <w:t xml:space="preserve"> repositório</w:t>
-            </w:r>
-            <w:r>
-              <w:rPr>
-                <w:rFonts w:ascii="Times New Roman" w:hAnsi="Times New Roman" w:cs="Times New Roman"/>
-                <w:sz w:val="24"/>
-                <w:szCs w:val="24"/>
-              </w:rPr>
-              <w:t>s</w:t>
-            </w:r>
-            <w:r>
-              <w:rPr>
-                <w:rFonts w:ascii="Times New Roman" w:hAnsi="Times New Roman" w:cs="Times New Roman"/>
-                <w:sz w:val="24"/>
-                <w:szCs w:val="24"/>
-              </w:rPr>
-              <w:t xml:space="preserve"> mais popular</w:t>
-            </w:r>
-            <w:r>
-              <w:rPr>
-                <w:rFonts w:ascii="Times New Roman" w:hAnsi="Times New Roman" w:cs="Times New Roman"/>
-                <w:sz w:val="24"/>
-                <w:szCs w:val="24"/>
-              </w:rPr>
-              <w:t>es</w:t>
-            </w:r>
-            <w:r>
-              <w:rPr>
-                <w:rFonts w:ascii="Times New Roman" w:hAnsi="Times New Roman" w:cs="Times New Roman"/>
-                <w:sz w:val="24"/>
-                <w:szCs w:val="24"/>
-              </w:rPr>
-              <w:t xml:space="preserve"> </w:t>
-            </w:r>
-            <w:r>
-              <w:rPr>
-                <w:rFonts w:ascii="Times New Roman" w:hAnsi="Times New Roman" w:cs="Times New Roman"/>
-                <w:sz w:val="24"/>
-                <w:szCs w:val="24"/>
-              </w:rPr>
-              <w:t>d</w:t>
-            </w:r>
-            <w:r>
-              <w:rPr>
-                <w:rFonts w:ascii="Times New Roman" w:hAnsi="Times New Roman" w:cs="Times New Roman"/>
-                <w:sz w:val="24"/>
-                <w:szCs w:val="24"/>
-              </w:rPr>
-              <w:t>o Git</w:t>
-            </w:r>
-            <w:r>
-              <w:rPr>
-                <w:rFonts w:ascii="Times New Roman" w:hAnsi="Times New Roman" w:cs="Times New Roman"/>
-                <w:sz w:val="24"/>
-                <w:szCs w:val="24"/>
-              </w:rPr>
-              <w:t>H</w:t>
-            </w:r>
-            <w:r>
-              <w:rPr>
-                <w:rFonts w:ascii="Times New Roman" w:hAnsi="Times New Roman" w:cs="Times New Roman"/>
-                <w:sz w:val="24"/>
-                <w:szCs w:val="24"/>
-              </w:rPr>
-              <w:t>ub?</w:t>
+              <w:t>?</w:t>
             </w:r>
           </w:p>
         </w:tc>
@@ -678,99 +398,15 @@
                 <w:sz w:val="24"/>
                 <w:szCs w:val="24"/>
               </w:rPr>
-              <w:t xml:space="preserve">Relação </w:t>
-            </w:r>
-            <w:r>
-              <w:rPr>
-                <w:rFonts w:ascii="Times New Roman" w:hAnsi="Times New Roman" w:cs="Times New Roman"/>
-                <w:sz w:val="24"/>
-                <w:szCs w:val="24"/>
-              </w:rPr>
-              <w:t xml:space="preserve">das </w:t>
-            </w:r>
-            <w:proofErr w:type="spellStart"/>
-            <w:r>
-              <w:rPr>
-                <w:rFonts w:ascii="Times New Roman" w:hAnsi="Times New Roman" w:cs="Times New Roman"/>
-                <w:sz w:val="24"/>
-                <w:szCs w:val="24"/>
-              </w:rPr>
-              <w:t>issues</w:t>
-            </w:r>
-            <w:proofErr w:type="spellEnd"/>
-            <w:r>
-              <w:rPr>
-                <w:rFonts w:ascii="Times New Roman" w:hAnsi="Times New Roman" w:cs="Times New Roman"/>
-                <w:sz w:val="24"/>
-                <w:szCs w:val="24"/>
-              </w:rPr>
-              <w:t xml:space="preserve"> </w:t>
-            </w:r>
-            <w:r>
-              <w:rPr>
-                <w:rFonts w:ascii="Times New Roman" w:hAnsi="Times New Roman" w:cs="Times New Roman"/>
-                <w:sz w:val="24"/>
-                <w:szCs w:val="24"/>
-              </w:rPr>
-              <w:t xml:space="preserve">mais </w:t>
-            </w:r>
-            <w:r>
-              <w:rPr>
-                <w:rFonts w:ascii="Times New Roman" w:hAnsi="Times New Roman" w:cs="Times New Roman"/>
-                <w:sz w:val="24"/>
-                <w:szCs w:val="24"/>
-              </w:rPr>
-              <w:t>comentadas</w:t>
-            </w:r>
-            <w:r>
-              <w:rPr>
-                <w:rFonts w:ascii="Times New Roman" w:hAnsi="Times New Roman" w:cs="Times New Roman"/>
-                <w:sz w:val="24"/>
-                <w:szCs w:val="24"/>
-              </w:rPr>
-              <w:t xml:space="preserve"> </w:t>
-            </w:r>
-            <w:r>
-              <w:rPr>
-                <w:rFonts w:ascii="Times New Roman" w:hAnsi="Times New Roman" w:cs="Times New Roman"/>
-                <w:sz w:val="24"/>
-                <w:szCs w:val="24"/>
-              </w:rPr>
-              <w:t xml:space="preserve">do </w:t>
-            </w:r>
-            <w:proofErr w:type="spellStart"/>
-            <w:r>
-              <w:rPr>
-                <w:rFonts w:ascii="Times New Roman" w:hAnsi="Times New Roman" w:cs="Times New Roman"/>
-                <w:sz w:val="24"/>
-                <w:szCs w:val="24"/>
-              </w:rPr>
-              <w:t>Stack</w:t>
-            </w:r>
-            <w:proofErr w:type="spellEnd"/>
-            <w:r>
-              <w:rPr>
-                <w:rFonts w:ascii="Times New Roman" w:hAnsi="Times New Roman" w:cs="Times New Roman"/>
-                <w:sz w:val="24"/>
-                <w:szCs w:val="24"/>
-              </w:rPr>
-              <w:t xml:space="preserve"> Overflow com os repositórios mais populares </w:t>
-            </w:r>
-            <w:r>
-              <w:rPr>
-                <w:rFonts w:ascii="Times New Roman" w:hAnsi="Times New Roman" w:cs="Times New Roman"/>
-                <w:sz w:val="24"/>
-                <w:szCs w:val="24"/>
-              </w:rPr>
-              <w:t>d</w:t>
-            </w:r>
-            <w:r>
-              <w:rPr>
-                <w:rFonts w:ascii="Times New Roman" w:hAnsi="Times New Roman" w:cs="Times New Roman"/>
-                <w:sz w:val="24"/>
-                <w:szCs w:val="24"/>
-              </w:rPr>
-              <w:t>o GitHub</w:t>
+              <w:t>T</w:t>
+            </w:r>
+            <w:r>
+              <w:rPr>
+                <w:rFonts w:ascii="Times New Roman" w:hAnsi="Times New Roman" w:cs="Times New Roman"/>
+                <w:sz w:val="24"/>
+                <w:szCs w:val="24"/>
+              </w:rPr>
+              <w:t>otal de repostas / total de perguntas relacionadas</w:t>
             </w:r>
           </w:p>
         </w:tc>
@@ -818,63 +454,7 @@
                 <w:sz w:val="24"/>
                 <w:szCs w:val="24"/>
               </w:rPr>
-              <w:t>A popularidade d</w:t>
-            </w:r>
-            <w:r>
-              <w:rPr>
-                <w:rFonts w:ascii="Times New Roman" w:hAnsi="Times New Roman" w:cs="Times New Roman"/>
-                <w:sz w:val="24"/>
-                <w:szCs w:val="24"/>
-              </w:rPr>
-              <w:t>e um</w:t>
-            </w:r>
-            <w:r>
-              <w:rPr>
-                <w:rFonts w:ascii="Times New Roman" w:hAnsi="Times New Roman" w:cs="Times New Roman"/>
-                <w:sz w:val="24"/>
-                <w:szCs w:val="24"/>
-              </w:rPr>
-              <w:t xml:space="preserve"> repositório</w:t>
-            </w:r>
-            <w:r>
-              <w:rPr>
-                <w:rFonts w:ascii="Times New Roman" w:hAnsi="Times New Roman" w:cs="Times New Roman"/>
-                <w:sz w:val="24"/>
-                <w:szCs w:val="24"/>
-              </w:rPr>
-              <w:t xml:space="preserve"> d</w:t>
-            </w:r>
-            <w:r>
-              <w:rPr>
-                <w:rFonts w:ascii="Times New Roman" w:hAnsi="Times New Roman" w:cs="Times New Roman"/>
-                <w:sz w:val="24"/>
-                <w:szCs w:val="24"/>
-              </w:rPr>
-              <w:t>o GitHub</w:t>
-            </w:r>
-            <w:r>
-              <w:rPr>
-                <w:rFonts w:ascii="Times New Roman" w:hAnsi="Times New Roman" w:cs="Times New Roman"/>
-                <w:sz w:val="24"/>
-                <w:szCs w:val="24"/>
-              </w:rPr>
-              <w:t xml:space="preserve"> influencia no número de </w:t>
-            </w:r>
-            <w:r>
-              <w:rPr>
-                <w:rFonts w:ascii="Times New Roman" w:hAnsi="Times New Roman" w:cs="Times New Roman"/>
-                <w:sz w:val="24"/>
-                <w:szCs w:val="24"/>
-              </w:rPr>
-              <w:t>perguntas relacionadas</w:t>
-            </w:r>
-            <w:r>
-              <w:rPr>
-                <w:rFonts w:ascii="Times New Roman" w:hAnsi="Times New Roman" w:cs="Times New Roman"/>
-                <w:sz w:val="24"/>
-                <w:szCs w:val="24"/>
-              </w:rPr>
-              <w:t xml:space="preserve"> às </w:t>
+              <w:t xml:space="preserve">Existe alguma relação entre a popularidade dos repositórios e o </w:t>
             </w:r>
             <w:proofErr w:type="spellStart"/>
             <w:r>
@@ -883,7 +463,7 @@
                 <w:sz w:val="24"/>
                 <w:szCs w:val="24"/>
               </w:rPr>
-              <w:t>issues</w:t>
+              <w:t>buzz</w:t>
             </w:r>
             <w:proofErr w:type="spellEnd"/>
             <w:r>
@@ -892,33 +472,7 @@
                 <w:sz w:val="24"/>
                 <w:szCs w:val="24"/>
               </w:rPr>
-              <w:t xml:space="preserve"> deste</w:t>
-            </w:r>
-            <w:r>
-              <w:rPr>
-                <w:rFonts w:ascii="Times New Roman" w:hAnsi="Times New Roman" w:cs="Times New Roman"/>
-                <w:sz w:val="24"/>
-                <w:szCs w:val="24"/>
-              </w:rPr>
-              <w:t xml:space="preserve"> no </w:t>
-            </w:r>
-            <w:proofErr w:type="spellStart"/>
-            <w:r>
-              <w:rPr>
-                <w:rFonts w:ascii="Times New Roman" w:hAnsi="Times New Roman" w:cs="Times New Roman"/>
-                <w:sz w:val="24"/>
-                <w:szCs w:val="24"/>
-              </w:rPr>
-              <w:t>Stack</w:t>
-            </w:r>
-            <w:proofErr w:type="spellEnd"/>
-            <w:r>
-              <w:rPr>
-                <w:rFonts w:ascii="Times New Roman" w:hAnsi="Times New Roman" w:cs="Times New Roman"/>
-                <w:sz w:val="24"/>
-                <w:szCs w:val="24"/>
-              </w:rPr>
-              <w:t xml:space="preserve"> Overflow?</w:t>
+              <w:t xml:space="preserve"> gerado?</w:t>
             </w:r>
           </w:p>
         </w:tc>
@@ -943,31 +497,15 @@
                 <w:sz w:val="24"/>
                 <w:szCs w:val="24"/>
               </w:rPr>
-              <w:t xml:space="preserve">Relação </w:t>
-            </w:r>
-            <w:r>
-              <w:rPr>
-                <w:rFonts w:ascii="Times New Roman" w:hAnsi="Times New Roman" w:cs="Times New Roman"/>
-                <w:sz w:val="24"/>
-                <w:szCs w:val="24"/>
-              </w:rPr>
-              <w:t>d</w:t>
-            </w:r>
-            <w:r>
-              <w:rPr>
-                <w:rFonts w:ascii="Times New Roman" w:hAnsi="Times New Roman" w:cs="Times New Roman"/>
-                <w:sz w:val="24"/>
-                <w:szCs w:val="24"/>
-              </w:rPr>
-              <w:t>o n</w:t>
-            </w:r>
-            <w:r>
-              <w:rPr>
-                <w:rFonts w:ascii="Times New Roman" w:hAnsi="Times New Roman" w:cs="Times New Roman"/>
-                <w:sz w:val="24"/>
-                <w:szCs w:val="24"/>
-              </w:rPr>
-              <w:t xml:space="preserve">úmero de perguntas no </w:t>
+              <w:t>N</w:t>
+            </w:r>
+            <w:r>
+              <w:rPr>
+                <w:rFonts w:ascii="Times New Roman" w:hAnsi="Times New Roman" w:cs="Times New Roman"/>
+                <w:sz w:val="24"/>
+                <w:szCs w:val="24"/>
+              </w:rPr>
+              <w:t xml:space="preserve">úmero de estrelas </w:t>
             </w:r>
             <w:proofErr w:type="spellStart"/>
             <w:r>
@@ -976,7 +514,7 @@
                 <w:sz w:val="24"/>
                 <w:szCs w:val="24"/>
               </w:rPr>
-              <w:t>Stack</w:t>
+              <w:t>vs</w:t>
             </w:r>
             <w:proofErr w:type="spellEnd"/>
             <w:r>
@@ -985,49 +523,7 @@
                 <w:sz w:val="24"/>
                 <w:szCs w:val="24"/>
               </w:rPr>
-              <w:t xml:space="preserve"> Overflow por </w:t>
-            </w:r>
-            <w:proofErr w:type="spellStart"/>
-            <w:r>
-              <w:rPr>
-                <w:rFonts w:ascii="Times New Roman" w:hAnsi="Times New Roman" w:cs="Times New Roman"/>
-                <w:sz w:val="24"/>
-                <w:szCs w:val="24"/>
-              </w:rPr>
-              <w:t>issue</w:t>
-            </w:r>
-            <w:r>
-              <w:rPr>
-                <w:rFonts w:ascii="Times New Roman" w:hAnsi="Times New Roman" w:cs="Times New Roman"/>
-                <w:sz w:val="24"/>
-                <w:szCs w:val="24"/>
-              </w:rPr>
-              <w:t>s</w:t>
-            </w:r>
-            <w:proofErr w:type="spellEnd"/>
-            <w:r>
-              <w:rPr>
-                <w:rFonts w:ascii="Times New Roman" w:hAnsi="Times New Roman" w:cs="Times New Roman"/>
-                <w:sz w:val="24"/>
-                <w:szCs w:val="24"/>
-              </w:rPr>
-              <w:t xml:space="preserve"> dos repositórios mais populares</w:t>
-            </w:r>
-            <w:r>
-              <w:rPr>
-                <w:rFonts w:ascii="Times New Roman" w:hAnsi="Times New Roman" w:cs="Times New Roman"/>
-                <w:sz w:val="24"/>
-                <w:szCs w:val="24"/>
-              </w:rPr>
-              <w:t xml:space="preserve"> d</w:t>
-            </w:r>
-            <w:r>
-              <w:rPr>
-                <w:rFonts w:ascii="Times New Roman" w:hAnsi="Times New Roman" w:cs="Times New Roman"/>
-                <w:sz w:val="24"/>
-                <w:szCs w:val="24"/>
-              </w:rPr>
-              <w:t>o GitHub</w:t>
+              <w:t xml:space="preserve"> total de perguntas relacionadas</w:t>
             </w:r>
           </w:p>
         </w:tc>
@@ -1072,23 +568,75 @@
                 <w:sz w:val="24"/>
                 <w:szCs w:val="24"/>
               </w:rPr>
-              <w:t>A popularidade d</w:t>
-            </w:r>
-            <w:r>
-              <w:rPr>
-                <w:rFonts w:ascii="Times New Roman" w:hAnsi="Times New Roman" w:cs="Times New Roman"/>
-                <w:sz w:val="24"/>
-                <w:szCs w:val="24"/>
-              </w:rPr>
-              <w:t>e um</w:t>
-            </w:r>
-            <w:r>
-              <w:rPr>
-                <w:rFonts w:ascii="Times New Roman" w:hAnsi="Times New Roman" w:cs="Times New Roman"/>
-                <w:sz w:val="24"/>
-                <w:szCs w:val="24"/>
-              </w:rPr>
-              <w:t xml:space="preserve"> repositório</w:t>
+              <w:t>Usuários com muita reputação</w:t>
+            </w:r>
+            <w:r>
+              <w:rPr>
+                <w:rFonts w:ascii="Times New Roman" w:hAnsi="Times New Roman" w:cs="Times New Roman"/>
+                <w:sz w:val="24"/>
+                <w:szCs w:val="24"/>
+              </w:rPr>
+              <w:t xml:space="preserve"> </w:t>
+            </w:r>
+            <w:r>
+              <w:rPr>
+                <w:rFonts w:ascii="Times New Roman" w:hAnsi="Times New Roman" w:cs="Times New Roman"/>
+                <w:sz w:val="24"/>
+                <w:szCs w:val="24"/>
+              </w:rPr>
+              <w:t xml:space="preserve">costumam fazer muitos comentários em questões do </w:t>
+            </w:r>
+            <w:proofErr w:type="spellStart"/>
+            <w:r>
+              <w:rPr>
+                <w:rFonts w:ascii="Times New Roman" w:hAnsi="Times New Roman" w:cs="Times New Roman"/>
+                <w:sz w:val="24"/>
+                <w:szCs w:val="24"/>
+              </w:rPr>
+              <w:t>StackOverflow</w:t>
+            </w:r>
+            <w:proofErr w:type="spellEnd"/>
+            <w:r>
+              <w:rPr>
+                <w:rFonts w:ascii="Times New Roman" w:hAnsi="Times New Roman" w:cs="Times New Roman"/>
+                <w:sz w:val="24"/>
+                <w:szCs w:val="24"/>
+              </w:rPr>
+              <w:t xml:space="preserve"> sobre </w:t>
+            </w:r>
+            <w:proofErr w:type="spellStart"/>
+            <w:r>
+              <w:rPr>
+                <w:rFonts w:ascii="Times New Roman" w:hAnsi="Times New Roman" w:cs="Times New Roman"/>
+                <w:sz w:val="24"/>
+                <w:szCs w:val="24"/>
+              </w:rPr>
+              <w:t>issues</w:t>
+            </w:r>
+            <w:proofErr w:type="spellEnd"/>
+            <w:r>
+              <w:rPr>
+                <w:rFonts w:ascii="Times New Roman" w:hAnsi="Times New Roman" w:cs="Times New Roman"/>
+                <w:sz w:val="24"/>
+                <w:szCs w:val="24"/>
+              </w:rPr>
+              <w:t xml:space="preserve"> de repositórios </w:t>
+            </w:r>
+            <w:r>
+              <w:rPr>
+                <w:rFonts w:ascii="Times New Roman" w:hAnsi="Times New Roman" w:cs="Times New Roman"/>
+                <w:sz w:val="24"/>
+                <w:szCs w:val="24"/>
+              </w:rPr>
+              <w:t xml:space="preserve">C# </w:t>
+            </w:r>
+            <w:r>
+              <w:rPr>
+                <w:rFonts w:ascii="Times New Roman" w:hAnsi="Times New Roman" w:cs="Times New Roman"/>
+                <w:sz w:val="24"/>
+                <w:szCs w:val="24"/>
+              </w:rPr>
+              <w:t>populares</w:t>
             </w:r>
             <w:r>
               <w:rPr>
@@ -1104,91 +652,7 @@
                 <w:sz w:val="24"/>
                 <w:szCs w:val="24"/>
               </w:rPr>
-              <w:t>o GitHub</w:t>
-            </w:r>
-            <w:r>
-              <w:rPr>
-                <w:rFonts w:ascii="Times New Roman" w:hAnsi="Times New Roman" w:cs="Times New Roman"/>
-                <w:sz w:val="24"/>
-                <w:szCs w:val="24"/>
-              </w:rPr>
-              <w:t xml:space="preserve"> influencia no número de </w:t>
-            </w:r>
-            <w:r>
-              <w:rPr>
-                <w:rFonts w:ascii="Times New Roman" w:hAnsi="Times New Roman" w:cs="Times New Roman"/>
-                <w:sz w:val="24"/>
-                <w:szCs w:val="24"/>
-              </w:rPr>
-              <w:t>comentários</w:t>
-            </w:r>
-            <w:r>
-              <w:rPr>
-                <w:rFonts w:ascii="Times New Roman" w:hAnsi="Times New Roman" w:cs="Times New Roman"/>
-                <w:sz w:val="24"/>
-                <w:szCs w:val="24"/>
-              </w:rPr>
-              <w:t xml:space="preserve"> d</w:t>
-            </w:r>
-            <w:r>
-              <w:rPr>
-                <w:rFonts w:ascii="Times New Roman" w:hAnsi="Times New Roman" w:cs="Times New Roman"/>
-                <w:sz w:val="24"/>
-                <w:szCs w:val="24"/>
-              </w:rPr>
-              <w:t>as perguntas relacionadas</w:t>
-            </w:r>
-            <w:r>
-              <w:rPr>
-                <w:rFonts w:ascii="Times New Roman" w:hAnsi="Times New Roman" w:cs="Times New Roman"/>
-                <w:sz w:val="24"/>
-                <w:szCs w:val="24"/>
-              </w:rPr>
-              <w:t xml:space="preserve"> às </w:t>
-            </w:r>
-            <w:proofErr w:type="spellStart"/>
-            <w:r>
-              <w:rPr>
-                <w:rFonts w:ascii="Times New Roman" w:hAnsi="Times New Roman" w:cs="Times New Roman"/>
-                <w:sz w:val="24"/>
-                <w:szCs w:val="24"/>
-              </w:rPr>
-              <w:t>issues</w:t>
-            </w:r>
-            <w:proofErr w:type="spellEnd"/>
-            <w:r>
-              <w:rPr>
-                <w:rFonts w:ascii="Times New Roman" w:hAnsi="Times New Roman" w:cs="Times New Roman"/>
-                <w:sz w:val="24"/>
-                <w:szCs w:val="24"/>
-              </w:rPr>
-              <w:t xml:space="preserve"> deste</w:t>
-            </w:r>
-            <w:r>
-              <w:rPr>
-                <w:rFonts w:ascii="Times New Roman" w:hAnsi="Times New Roman" w:cs="Times New Roman"/>
-                <w:sz w:val="24"/>
-                <w:szCs w:val="24"/>
-              </w:rPr>
-              <w:t xml:space="preserve"> no </w:t>
-            </w:r>
-            <w:proofErr w:type="spellStart"/>
-            <w:r>
-              <w:rPr>
-                <w:rFonts w:ascii="Times New Roman" w:hAnsi="Times New Roman" w:cs="Times New Roman"/>
-                <w:sz w:val="24"/>
-                <w:szCs w:val="24"/>
-              </w:rPr>
-              <w:t>Stack</w:t>
-            </w:r>
-            <w:proofErr w:type="spellEnd"/>
-            <w:r>
-              <w:rPr>
-                <w:rFonts w:ascii="Times New Roman" w:hAnsi="Times New Roman" w:cs="Times New Roman"/>
-                <w:sz w:val="24"/>
-                <w:szCs w:val="24"/>
-              </w:rPr>
-              <w:t xml:space="preserve"> Overflow?</w:t>
+              <w:t>o GitHub?</w:t>
             </w:r>
           </w:p>
         </w:tc>
@@ -1213,31 +677,23 @@
                 <w:sz w:val="24"/>
                 <w:szCs w:val="24"/>
               </w:rPr>
-              <w:t>Relação do n</w:t>
-            </w:r>
-            <w:r>
-              <w:rPr>
-                <w:rFonts w:ascii="Times New Roman" w:hAnsi="Times New Roman" w:cs="Times New Roman"/>
-                <w:sz w:val="24"/>
-                <w:szCs w:val="24"/>
-              </w:rPr>
-              <w:t>úmero de</w:t>
-            </w:r>
-            <w:r>
-              <w:rPr>
-                <w:rFonts w:ascii="Times New Roman" w:hAnsi="Times New Roman" w:cs="Times New Roman"/>
-                <w:sz w:val="24"/>
-                <w:szCs w:val="24"/>
-              </w:rPr>
-              <w:t xml:space="preserve"> comentários das </w:t>
-            </w:r>
-            <w:r>
-              <w:rPr>
-                <w:rFonts w:ascii="Times New Roman" w:hAnsi="Times New Roman" w:cs="Times New Roman"/>
-                <w:sz w:val="24"/>
-                <w:szCs w:val="24"/>
-              </w:rPr>
-              <w:t xml:space="preserve">perguntas no </w:t>
+              <w:t xml:space="preserve">Relação do número de comentários dos usuários com mais </w:t>
+            </w:r>
+            <w:r>
+              <w:rPr>
+                <w:rFonts w:ascii="Times New Roman" w:hAnsi="Times New Roman" w:cs="Times New Roman"/>
+                <w:sz w:val="24"/>
+                <w:szCs w:val="24"/>
+              </w:rPr>
+              <w:t>reputação</w:t>
+            </w:r>
+            <w:r>
+              <w:rPr>
+                <w:rFonts w:ascii="Times New Roman" w:hAnsi="Times New Roman" w:cs="Times New Roman"/>
+                <w:sz w:val="24"/>
+                <w:szCs w:val="24"/>
+              </w:rPr>
+              <w:t xml:space="preserve"> por perguntas sobre as </w:t>
             </w:r>
             <w:proofErr w:type="spellStart"/>
             <w:r>
@@ -1246,7 +702,7 @@
                 <w:sz w:val="24"/>
                 <w:szCs w:val="24"/>
               </w:rPr>
-              <w:t>Stack</w:t>
+              <w:t>issues</w:t>
             </w:r>
             <w:proofErr w:type="spellEnd"/>
             <w:r>
@@ -1255,7 +711,55 @@
                 <w:sz w:val="24"/>
                 <w:szCs w:val="24"/>
               </w:rPr>
-              <w:t xml:space="preserve"> Overflow por </w:t>
+              <w:t xml:space="preserve"> dos repositórios</w:t>
+            </w:r>
+          </w:p>
+        </w:tc>
+      </w:tr>
+      <w:tr>
+        <w:trPr>
+          <w:cnfStyle w:val="000000100000" w:firstRow="0" w:lastRow="0" w:firstColumn="0" w:lastColumn="0" w:oddVBand="0" w:evenVBand="0" w:oddHBand="1" w:evenHBand="0" w:firstRowFirstColumn="0" w:firstRowLastColumn="0" w:lastRowFirstColumn="0" w:lastRowLastColumn="0"/>
+        </w:trPr>
+        <w:tc>
+          <w:tcPr>
+            <w:cnfStyle w:val="001000000000" w:firstRow="0" w:lastRow="0" w:firstColumn="1" w:lastColumn="0" w:oddVBand="0" w:evenVBand="0" w:oddHBand="0" w:evenHBand="0" w:firstRowFirstColumn="0" w:firstRowLastColumn="0" w:lastRowFirstColumn="0" w:lastRowLastColumn="0"/>
+            <w:tcW w:w="2831" w:type="dxa"/>
+            <w:vMerge/>
+            <w:vAlign w:val="center"/>
+          </w:tcPr>
+          <w:p>
+            <w:pPr>
+              <w:jc w:val="center"/>
+              <w:rPr>
+                <w:rFonts w:ascii="Times New Roman" w:hAnsi="Times New Roman" w:cs="Times New Roman"/>
+                <w:sz w:val="24"/>
+                <w:szCs w:val="24"/>
+              </w:rPr>
+            </w:pPr>
+          </w:p>
+        </w:tc>
+        <w:tc>
+          <w:tcPr>
+            <w:tcW w:w="2831" w:type="dxa"/>
+            <w:vAlign w:val="center"/>
+          </w:tcPr>
+          <w:p>
+            <w:pPr>
+              <w:jc w:val="center"/>
+              <w:cnfStyle w:val="000000100000" w:firstRow="0" w:lastRow="0" w:firstColumn="0" w:lastColumn="0" w:oddVBand="0" w:evenVBand="0" w:oddHBand="1" w:evenHBand="0" w:firstRowFirstColumn="0" w:firstRowLastColumn="0" w:lastRowFirstColumn="0" w:lastRowLastColumn="0"/>
+              <w:rPr>
+                <w:rFonts w:ascii="Times New Roman" w:hAnsi="Times New Roman" w:cs="Times New Roman"/>
+                <w:sz w:val="24"/>
+                <w:szCs w:val="24"/>
+              </w:rPr>
+            </w:pPr>
+            <w:r>
+              <w:rPr>
+                <w:rFonts w:ascii="Times New Roman" w:hAnsi="Times New Roman" w:cs="Times New Roman"/>
+                <w:sz w:val="24"/>
+                <w:szCs w:val="24"/>
+              </w:rPr>
+              <w:t xml:space="preserve">As </w:t>
             </w:r>
             <w:proofErr w:type="spellStart"/>
             <w:r>
@@ -1264,7 +768,7 @@
                 <w:sz w:val="24"/>
                 <w:szCs w:val="24"/>
               </w:rPr>
-              <w:t>issue</w:t>
+              <w:t>issues</w:t>
             </w:r>
             <w:proofErr w:type="spellEnd"/>
             <w:r>
@@ -1273,29 +777,409 @@
                 <w:sz w:val="24"/>
                 <w:szCs w:val="24"/>
               </w:rPr>
-              <w:t xml:space="preserve"> dos repositórios mais populares</w:t>
-            </w:r>
-            <w:r>
-              <w:rPr>
-                <w:rFonts w:ascii="Times New Roman" w:hAnsi="Times New Roman" w:cs="Times New Roman"/>
-                <w:sz w:val="24"/>
-                <w:szCs w:val="24"/>
-              </w:rPr>
-              <w:t xml:space="preserve"> d</w:t>
-            </w:r>
-            <w:r>
-              <w:rPr>
-                <w:rFonts w:ascii="Times New Roman" w:hAnsi="Times New Roman" w:cs="Times New Roman"/>
-                <w:sz w:val="24"/>
-                <w:szCs w:val="24"/>
-              </w:rPr>
-              <w:t>o GitHub</w:t>
+              <w:t xml:space="preserve"> </w:t>
+            </w:r>
+            <w:r>
+              <w:rPr>
+                <w:rFonts w:ascii="Times New Roman" w:hAnsi="Times New Roman" w:cs="Times New Roman"/>
+                <w:sz w:val="24"/>
+                <w:szCs w:val="24"/>
+              </w:rPr>
+              <w:t xml:space="preserve">mais </w:t>
+            </w:r>
+            <w:r>
+              <w:rPr>
+                <w:rFonts w:ascii="Times New Roman" w:hAnsi="Times New Roman" w:cs="Times New Roman"/>
+                <w:sz w:val="24"/>
+                <w:szCs w:val="24"/>
+              </w:rPr>
+              <w:t>comentadas</w:t>
+            </w:r>
+            <w:r>
+              <w:rPr>
+                <w:rFonts w:ascii="Times New Roman" w:hAnsi="Times New Roman" w:cs="Times New Roman"/>
+                <w:sz w:val="24"/>
+                <w:szCs w:val="24"/>
+              </w:rPr>
+              <w:t xml:space="preserve"> no </w:t>
+            </w:r>
+            <w:proofErr w:type="spellStart"/>
+            <w:r>
+              <w:rPr>
+                <w:rFonts w:ascii="Times New Roman" w:hAnsi="Times New Roman" w:cs="Times New Roman"/>
+                <w:sz w:val="24"/>
+                <w:szCs w:val="24"/>
+              </w:rPr>
+              <w:t>StackOverflow</w:t>
+            </w:r>
+            <w:proofErr w:type="spellEnd"/>
+            <w:r>
+              <w:rPr>
+                <w:rFonts w:ascii="Times New Roman" w:hAnsi="Times New Roman" w:cs="Times New Roman"/>
+                <w:sz w:val="24"/>
+                <w:szCs w:val="24"/>
+              </w:rPr>
+              <w:t xml:space="preserve"> são </w:t>
+            </w:r>
+            <w:r>
+              <w:rPr>
+                <w:rFonts w:ascii="Times New Roman" w:hAnsi="Times New Roman" w:cs="Times New Roman"/>
+                <w:sz w:val="24"/>
+                <w:szCs w:val="24"/>
+              </w:rPr>
+              <w:t>as dos</w:t>
+            </w:r>
+            <w:r>
+              <w:rPr>
+                <w:rFonts w:ascii="Times New Roman" w:hAnsi="Times New Roman" w:cs="Times New Roman"/>
+                <w:sz w:val="24"/>
+                <w:szCs w:val="24"/>
+              </w:rPr>
+              <w:t xml:space="preserve"> repositórios </w:t>
+            </w:r>
+            <w:r>
+              <w:rPr>
+                <w:rFonts w:ascii="Times New Roman" w:hAnsi="Times New Roman" w:cs="Times New Roman"/>
+                <w:sz w:val="24"/>
+                <w:szCs w:val="24"/>
+              </w:rPr>
+              <w:t xml:space="preserve">C# </w:t>
+            </w:r>
+            <w:r>
+              <w:rPr>
+                <w:rFonts w:ascii="Times New Roman" w:hAnsi="Times New Roman" w:cs="Times New Roman"/>
+                <w:sz w:val="24"/>
+                <w:szCs w:val="24"/>
+              </w:rPr>
+              <w:t xml:space="preserve">mais populares </w:t>
+            </w:r>
+            <w:r>
+              <w:rPr>
+                <w:rFonts w:ascii="Times New Roman" w:hAnsi="Times New Roman" w:cs="Times New Roman"/>
+                <w:sz w:val="24"/>
+                <w:szCs w:val="24"/>
+              </w:rPr>
+              <w:t>d</w:t>
+            </w:r>
+            <w:r>
+              <w:rPr>
+                <w:rFonts w:ascii="Times New Roman" w:hAnsi="Times New Roman" w:cs="Times New Roman"/>
+                <w:sz w:val="24"/>
+                <w:szCs w:val="24"/>
+              </w:rPr>
+              <w:t>o GitHub?</w:t>
+            </w:r>
+          </w:p>
+        </w:tc>
+        <w:tc>
+          <w:tcPr>
+            <w:tcW w:w="2832" w:type="dxa"/>
+            <w:vAlign w:val="center"/>
+          </w:tcPr>
+          <w:p>
+            <w:pPr>
+              <w:jc w:val="center"/>
+              <w:cnfStyle w:val="000000100000" w:firstRow="0" w:lastRow="0" w:firstColumn="0" w:lastColumn="0" w:oddVBand="0" w:evenVBand="0" w:oddHBand="1" w:evenHBand="0" w:firstRowFirstColumn="0" w:firstRowLastColumn="0" w:lastRowFirstColumn="0" w:lastRowLastColumn="0"/>
+              <w:rPr>
+                <w:rFonts w:ascii="Times New Roman" w:hAnsi="Times New Roman" w:cs="Times New Roman"/>
+                <w:sz w:val="24"/>
+                <w:szCs w:val="24"/>
+              </w:rPr>
+            </w:pPr>
+            <w:r>
+              <w:rPr>
+                <w:rFonts w:ascii="Times New Roman" w:hAnsi="Times New Roman" w:cs="Times New Roman"/>
+                <w:sz w:val="24"/>
+                <w:szCs w:val="24"/>
+              </w:rPr>
+              <w:t xml:space="preserve">Relação das </w:t>
+            </w:r>
+            <w:proofErr w:type="spellStart"/>
+            <w:r>
+              <w:rPr>
+                <w:rFonts w:ascii="Times New Roman" w:hAnsi="Times New Roman" w:cs="Times New Roman"/>
+                <w:sz w:val="24"/>
+                <w:szCs w:val="24"/>
+              </w:rPr>
+              <w:t>issues</w:t>
+            </w:r>
+            <w:proofErr w:type="spellEnd"/>
+            <w:r>
+              <w:rPr>
+                <w:rFonts w:ascii="Times New Roman" w:hAnsi="Times New Roman" w:cs="Times New Roman"/>
+                <w:sz w:val="24"/>
+                <w:szCs w:val="24"/>
+              </w:rPr>
+              <w:t xml:space="preserve"> </w:t>
+            </w:r>
+            <w:r>
+              <w:rPr>
+                <w:rFonts w:ascii="Times New Roman" w:hAnsi="Times New Roman" w:cs="Times New Roman"/>
+                <w:sz w:val="24"/>
+                <w:szCs w:val="24"/>
+              </w:rPr>
+              <w:t xml:space="preserve">mais </w:t>
+            </w:r>
+            <w:r>
+              <w:rPr>
+                <w:rFonts w:ascii="Times New Roman" w:hAnsi="Times New Roman" w:cs="Times New Roman"/>
+                <w:sz w:val="24"/>
+                <w:szCs w:val="24"/>
+              </w:rPr>
+              <w:t>comentadas</w:t>
+            </w:r>
+            <w:r>
+              <w:rPr>
+                <w:rFonts w:ascii="Times New Roman" w:hAnsi="Times New Roman" w:cs="Times New Roman"/>
+                <w:sz w:val="24"/>
+                <w:szCs w:val="24"/>
+              </w:rPr>
+              <w:t xml:space="preserve"> </w:t>
+            </w:r>
+            <w:r>
+              <w:rPr>
+                <w:rFonts w:ascii="Times New Roman" w:hAnsi="Times New Roman" w:cs="Times New Roman"/>
+                <w:sz w:val="24"/>
+                <w:szCs w:val="24"/>
+              </w:rPr>
+              <w:t xml:space="preserve">do </w:t>
+            </w:r>
+            <w:proofErr w:type="spellStart"/>
+            <w:r>
+              <w:rPr>
+                <w:rFonts w:ascii="Times New Roman" w:hAnsi="Times New Roman" w:cs="Times New Roman"/>
+                <w:sz w:val="24"/>
+                <w:szCs w:val="24"/>
+              </w:rPr>
+              <w:t>StackOverflow</w:t>
+            </w:r>
+            <w:proofErr w:type="spellEnd"/>
+            <w:r>
+              <w:rPr>
+                <w:rFonts w:ascii="Times New Roman" w:hAnsi="Times New Roman" w:cs="Times New Roman"/>
+                <w:sz w:val="24"/>
+                <w:szCs w:val="24"/>
+              </w:rPr>
+              <w:t xml:space="preserve"> com os repositórios</w:t>
+            </w:r>
+          </w:p>
+        </w:tc>
+      </w:tr>
+      <w:tr>
+        <w:tc>
+          <w:tcPr>
+            <w:cnfStyle w:val="001000000000" w:firstRow="0" w:lastRow="0" w:firstColumn="1" w:lastColumn="0" w:oddVBand="0" w:evenVBand="0" w:oddHBand="0" w:evenHBand="0" w:firstRowFirstColumn="0" w:firstRowLastColumn="0" w:lastRowFirstColumn="0" w:lastRowLastColumn="0"/>
+            <w:tcW w:w="2831" w:type="dxa"/>
+            <w:vMerge/>
+            <w:vAlign w:val="center"/>
+          </w:tcPr>
+          <w:p>
+            <w:pPr>
+              <w:jc w:val="center"/>
+              <w:rPr>
+                <w:rFonts w:ascii="Times New Roman" w:hAnsi="Times New Roman" w:cs="Times New Roman"/>
+                <w:sz w:val="24"/>
+                <w:szCs w:val="24"/>
+              </w:rPr>
+            </w:pPr>
+          </w:p>
+        </w:tc>
+        <w:tc>
+          <w:tcPr>
+            <w:tcW w:w="2831" w:type="dxa"/>
+            <w:vAlign w:val="center"/>
+          </w:tcPr>
+          <w:p>
+            <w:pPr>
+              <w:jc w:val="center"/>
+              <w:cnfStyle w:val="000000000000" w:firstRow="0" w:lastRow="0" w:firstColumn="0" w:lastColumn="0" w:oddVBand="0" w:evenVBand="0" w:oddHBand="0" w:evenHBand="0" w:firstRowFirstColumn="0" w:firstRowLastColumn="0" w:lastRowFirstColumn="0" w:lastRowLastColumn="0"/>
+              <w:rPr>
+                <w:rFonts w:ascii="Times New Roman" w:hAnsi="Times New Roman" w:cs="Times New Roman"/>
+                <w:sz w:val="24"/>
+                <w:szCs w:val="24"/>
+              </w:rPr>
+            </w:pPr>
+            <w:r>
+              <w:rPr>
+                <w:rFonts w:ascii="Times New Roman" w:hAnsi="Times New Roman" w:cs="Times New Roman"/>
+                <w:sz w:val="24"/>
+                <w:szCs w:val="24"/>
+              </w:rPr>
+              <w:t xml:space="preserve">A popularidade de um repositório influencia no número de </w:t>
+            </w:r>
+            <w:r>
+              <w:rPr>
+                <w:rFonts w:ascii="Times New Roman" w:hAnsi="Times New Roman" w:cs="Times New Roman"/>
+                <w:sz w:val="24"/>
+                <w:szCs w:val="24"/>
+              </w:rPr>
+              <w:t>perguntas relacionadas</w:t>
+            </w:r>
+            <w:r>
+              <w:rPr>
+                <w:rFonts w:ascii="Times New Roman" w:hAnsi="Times New Roman" w:cs="Times New Roman"/>
+                <w:sz w:val="24"/>
+                <w:szCs w:val="24"/>
+              </w:rPr>
+              <w:t xml:space="preserve"> às </w:t>
+            </w:r>
+            <w:proofErr w:type="spellStart"/>
+            <w:r>
+              <w:rPr>
+                <w:rFonts w:ascii="Times New Roman" w:hAnsi="Times New Roman" w:cs="Times New Roman"/>
+                <w:sz w:val="24"/>
+                <w:szCs w:val="24"/>
+              </w:rPr>
+              <w:t>issues</w:t>
+            </w:r>
+            <w:proofErr w:type="spellEnd"/>
+            <w:r>
+              <w:rPr>
+                <w:rFonts w:ascii="Times New Roman" w:hAnsi="Times New Roman" w:cs="Times New Roman"/>
+                <w:sz w:val="24"/>
+                <w:szCs w:val="24"/>
+              </w:rPr>
+              <w:t xml:space="preserve"> deste</w:t>
+            </w:r>
+            <w:r>
+              <w:rPr>
+                <w:rFonts w:ascii="Times New Roman" w:hAnsi="Times New Roman" w:cs="Times New Roman"/>
+                <w:sz w:val="24"/>
+                <w:szCs w:val="24"/>
+              </w:rPr>
+              <w:t xml:space="preserve"> no </w:t>
+            </w:r>
+            <w:proofErr w:type="spellStart"/>
+            <w:r>
+              <w:rPr>
+                <w:rFonts w:ascii="Times New Roman" w:hAnsi="Times New Roman" w:cs="Times New Roman"/>
+                <w:sz w:val="24"/>
+                <w:szCs w:val="24"/>
+              </w:rPr>
+              <w:t>StackOverflow</w:t>
+            </w:r>
+            <w:proofErr w:type="spellEnd"/>
+            <w:r>
+              <w:rPr>
+                <w:rFonts w:ascii="Times New Roman" w:hAnsi="Times New Roman" w:cs="Times New Roman"/>
+                <w:sz w:val="24"/>
+                <w:szCs w:val="24"/>
+              </w:rPr>
+              <w:t>?</w:t>
+            </w:r>
+          </w:p>
+        </w:tc>
+        <w:tc>
+          <w:tcPr>
+            <w:tcW w:w="2832" w:type="dxa"/>
+            <w:vAlign w:val="center"/>
+          </w:tcPr>
+          <w:p>
+            <w:pPr>
+              <w:jc w:val="center"/>
+              <w:cnfStyle w:val="000000000000" w:firstRow="0" w:lastRow="0" w:firstColumn="0" w:lastColumn="0" w:oddVBand="0" w:evenVBand="0" w:oddHBand="0" w:evenHBand="0" w:firstRowFirstColumn="0" w:firstRowLastColumn="0" w:lastRowFirstColumn="0" w:lastRowLastColumn="0"/>
+              <w:rPr>
+                <w:rFonts w:ascii="Times New Roman" w:hAnsi="Times New Roman" w:cs="Times New Roman"/>
+                <w:sz w:val="24"/>
+                <w:szCs w:val="24"/>
+              </w:rPr>
+            </w:pPr>
+            <w:r>
+              <w:rPr>
+                <w:rFonts w:ascii="Times New Roman" w:hAnsi="Times New Roman" w:cs="Times New Roman"/>
+                <w:sz w:val="24"/>
+                <w:szCs w:val="24"/>
+              </w:rPr>
+              <w:t xml:space="preserve">Relação do número de perguntas no </w:t>
+            </w:r>
+            <w:proofErr w:type="spellStart"/>
+            <w:r>
+              <w:rPr>
+                <w:rFonts w:ascii="Times New Roman" w:hAnsi="Times New Roman" w:cs="Times New Roman"/>
+                <w:sz w:val="24"/>
+                <w:szCs w:val="24"/>
+              </w:rPr>
+              <w:t>StackOverflow</w:t>
+            </w:r>
+            <w:proofErr w:type="spellEnd"/>
+            <w:r>
+              <w:rPr>
+                <w:rFonts w:ascii="Times New Roman" w:hAnsi="Times New Roman" w:cs="Times New Roman"/>
+                <w:sz w:val="24"/>
+                <w:szCs w:val="24"/>
+              </w:rPr>
+              <w:t xml:space="preserve"> por </w:t>
+            </w:r>
+            <w:proofErr w:type="spellStart"/>
+            <w:r>
+              <w:rPr>
+                <w:rFonts w:ascii="Times New Roman" w:hAnsi="Times New Roman" w:cs="Times New Roman"/>
+                <w:sz w:val="24"/>
+                <w:szCs w:val="24"/>
+              </w:rPr>
+              <w:t>issues</w:t>
+            </w:r>
+            <w:proofErr w:type="spellEnd"/>
+            <w:r>
+              <w:rPr>
+                <w:rFonts w:ascii="Times New Roman" w:hAnsi="Times New Roman" w:cs="Times New Roman"/>
+                <w:sz w:val="24"/>
+                <w:szCs w:val="24"/>
+              </w:rPr>
+              <w:t xml:space="preserve"> dos repositórios</w:t>
             </w:r>
           </w:p>
         </w:tc>
       </w:tr>
     </w:tbl>
     <w:p/>
+    <w:p>
+      <w:pPr>
+        <w:rPr>
+          <w:rFonts w:ascii="Times New Roman" w:hAnsi="Times New Roman" w:cs="Times New Roman"/>
+          <w:sz w:val="24"/>
+          <w:szCs w:val="24"/>
+        </w:rPr>
+      </w:pPr>
+      <w:proofErr w:type="spellStart"/>
+      <w:r>
+        <w:rPr>
+          <w:rFonts w:ascii="Times New Roman" w:hAnsi="Times New Roman" w:cs="Times New Roman"/>
+          <w:b/>
+          <w:bCs/>
+          <w:sz w:val="24"/>
+          <w:szCs w:val="24"/>
+        </w:rPr>
+        <w:t>Dataset</w:t>
+      </w:r>
+      <w:proofErr w:type="spellEnd"/>
+      <w:r>
+        <w:rPr>
+          <w:rFonts w:ascii="Times New Roman" w:hAnsi="Times New Roman" w:cs="Times New Roman"/>
+          <w:b/>
+          <w:bCs/>
+          <w:sz w:val="24"/>
+          <w:szCs w:val="24"/>
+        </w:rPr>
+        <w:t xml:space="preserve">: </w:t>
+      </w:r>
+      <w:r>
+        <w:rPr>
+          <w:rFonts w:ascii="Times New Roman" w:hAnsi="Times New Roman" w:cs="Times New Roman"/>
+          <w:sz w:val="24"/>
+          <w:szCs w:val="24"/>
+        </w:rPr>
+        <w:t xml:space="preserve">Top-100 </w:t>
+      </w:r>
+      <w:r>
+        <w:rPr>
+          <w:rFonts w:ascii="Times New Roman" w:hAnsi="Times New Roman" w:cs="Times New Roman"/>
+          <w:sz w:val="24"/>
+          <w:szCs w:val="24"/>
+        </w:rPr>
+        <w:t>repositórios de C# mais populares do GitHub</w:t>
+      </w:r>
+    </w:p>
     <w:sectPr>
       <w:pgSz w:w="11906" w:h="16838"/>
       <w:pgMar w:top="1417" w:right="1701" w:bottom="1417" w:left="1701" w:header="708" w:footer="708" w:gutter="0"/>
@@ -1307,7 +1191,7 @@
 </file>
 
 <file path=word/styles.xml><?xml version="1.0" encoding="utf-8"?>
-<w:styles xmlns:mc="http://schemas.openxmlformats.org/markup-compatibility/2006" xmlns:r="http://schemas.openxmlformats.org/officeDocument/2006/relationships" xmlns:w="http://schemas.openxmlformats.org/wordprocessingml/2006/main" xmlns:w14="http://schemas.microsoft.com/office/word/2010/wordml" xmlns:w15="http://schemas.microsoft.com/office/word/2012/wordml" xmlns:w16cex="http://schemas.microsoft.com/office/word/2018/wordml/cex" xmlns:w16cid="http://schemas.microsoft.com/office/word/2016/wordml/cid" xmlns:w16="http://schemas.microsoft.com/office/word/2018/wordml" xmlns:w16se="http://schemas.microsoft.com/office/word/2015/wordml/symex" mc:Ignorable="w14 w15 w16se w16cid w16 w16cex">
+<w:styles xmlns:mc="http://schemas.openxmlformats.org/markup-compatibility/2006" xmlns:r="http://schemas.openxmlformats.org/officeDocument/2006/relationships" xmlns:w="http://schemas.openxmlformats.org/wordprocessingml/2006/main" xmlns:w14="http://schemas.microsoft.com/office/word/2010/wordml" xmlns:w15="http://schemas.microsoft.com/office/word/2012/wordml" xmlns:w16cid="http://schemas.microsoft.com/office/word/2016/wordml/cid" xmlns:w16se="http://schemas.microsoft.com/office/word/2015/wordml/symex" mc:Ignorable="w14 w15 w16se w16cid">
   <w:docDefaults>
     <w:rPrDefault>
       <w:rPr>
@@ -1429,6 +1313,7 @@
     <w:lsdException w:name="HTML Sample" w:semiHidden="1" w:unhideWhenUsed="1"/>
     <w:lsdException w:name="HTML Typewriter" w:semiHidden="1" w:unhideWhenUsed="1"/>
     <w:lsdException w:name="HTML Variable" w:semiHidden="1" w:unhideWhenUsed="1"/>
+    <w:lsdException w:name="Normal Table" w:semiHidden="1" w:unhideWhenUsed="1"/>
     <w:lsdException w:name="annotation subject" w:semiHidden="1" w:unhideWhenUsed="1"/>
     <w:lsdException w:name="No List" w:semiHidden="1" w:unhideWhenUsed="1"/>
     <w:lsdException w:name="Outline List 1" w:semiHidden="1" w:unhideWhenUsed="1"/>
@@ -1475,8 +1360,10 @@
     <w:lsdException w:name="Table Subtle 2" w:semiHidden="1" w:unhideWhenUsed="1"/>
     <w:lsdException w:name="Table Web 1" w:semiHidden="1" w:unhideWhenUsed="1"/>
     <w:lsdException w:name="Table Web 2" w:semiHidden="1" w:unhideWhenUsed="1"/>
+    <w:lsdException w:name="Table Web 3" w:semiHidden="1" w:unhideWhenUsed="1"/>
     <w:lsdException w:name="Balloon Text" w:semiHidden="1" w:unhideWhenUsed="1"/>
     <w:lsdException w:name="Table Grid" w:uiPriority="39"/>
+    <w:lsdException w:name="Table Theme" w:semiHidden="1" w:unhideWhenUsed="1"/>
     <w:lsdException w:name="Placeholder Text" w:semiHidden="1"/>
     <w:lsdException w:name="No Spacing" w:uiPriority="1" w:qFormat="1"/>
     <w:lsdException w:name="Light Shading" w:uiPriority="60"/>

</xml_diff>

<commit_message>
Obtenção dos dados do StackOverflow
</commit_message>
<xml_diff>
--- a/GQM.docx
+++ b/GQM.docx
@@ -1,6 +1,6 @@
 
 <file path=word/document.xml><?xml version="1.0" encoding="utf-8"?>
-<w:document xmlns:wpc="http://schemas.microsoft.com/office/word/2010/wordprocessingCanvas" xmlns:cx="http://schemas.microsoft.com/office/drawing/2014/chartex" xmlns:cx1="http://schemas.microsoft.com/office/drawing/2015/9/8/chartex" xmlns:cx2="http://schemas.microsoft.com/office/drawing/2015/10/21/chartex" xmlns:cx3="http://schemas.microsoft.com/office/drawing/2016/5/9/chartex" xmlns:cx4="http://schemas.microsoft.com/office/drawing/2016/5/10/chartex" xmlns:cx5="http://schemas.microsoft.com/office/drawing/2016/5/11/chartex" xmlns:cx6="http://schemas.microsoft.com/office/drawing/2016/5/12/chartex" xmlns:cx7="http://schemas.microsoft.com/office/drawing/2016/5/13/chartex" xmlns:cx8="http://schemas.microsoft.com/office/drawing/2016/5/14/chartex" xmlns:mc="http://schemas.openxmlformats.org/markup-compatibility/2006" xmlns:aink="http://schemas.microsoft.com/office/drawing/2016/ink" xmlns:am3d="http://schemas.microsoft.com/office/drawing/2017/model3d" xmlns:o="urn:schemas-microsoft-com:office:office" xmlns:r="http://schemas.openxmlformats.org/officeDocument/2006/relationships" xmlns:m="http://schemas.openxmlformats.org/officeDocument/2006/math" xmlns:v="urn:schemas-microsoft-com:vml" xmlns:wp14="http://schemas.microsoft.com/office/word/2010/wordprocessingDrawing" xmlns:wp="http://schemas.openxmlformats.org/drawingml/2006/wordprocessingDrawing" xmlns:w10="urn:schemas-microsoft-com:office:word" xmlns:w="http://schemas.openxmlformats.org/wordprocessingml/2006/main" xmlns:w14="http://schemas.microsoft.com/office/word/2010/wordml" xmlns:w15="http://schemas.microsoft.com/office/word/2012/wordml" xmlns:w16cid="http://schemas.microsoft.com/office/word/2016/wordml/cid" xmlns:w16se="http://schemas.microsoft.com/office/word/2015/wordml/symex" xmlns:wpg="http://schemas.microsoft.com/office/word/2010/wordprocessingGroup" xmlns:wpi="http://schemas.microsoft.com/office/word/2010/wordprocessingInk" xmlns:wne="http://schemas.microsoft.com/office/word/2006/wordml" xmlns:wps="http://schemas.microsoft.com/office/word/2010/wordprocessingShape" mc:Ignorable="w14 w15 w16se w16cid wp14">
+<w:document xmlns:wpc="http://schemas.microsoft.com/office/word/2010/wordprocessingCanvas" xmlns:cx="http://schemas.microsoft.com/office/drawing/2014/chartex" xmlns:cx1="http://schemas.microsoft.com/office/drawing/2015/9/8/chartex" xmlns:cx2="http://schemas.microsoft.com/office/drawing/2015/10/21/chartex" xmlns:cx3="http://schemas.microsoft.com/office/drawing/2016/5/9/chartex" xmlns:cx4="http://schemas.microsoft.com/office/drawing/2016/5/10/chartex" xmlns:cx5="http://schemas.microsoft.com/office/drawing/2016/5/11/chartex" xmlns:cx6="http://schemas.microsoft.com/office/drawing/2016/5/12/chartex" xmlns:cx7="http://schemas.microsoft.com/office/drawing/2016/5/13/chartex" xmlns:cx8="http://schemas.microsoft.com/office/drawing/2016/5/14/chartex" xmlns:mc="http://schemas.openxmlformats.org/markup-compatibility/2006" xmlns:aink="http://schemas.microsoft.com/office/drawing/2016/ink" xmlns:am3d="http://schemas.microsoft.com/office/drawing/2017/model3d" xmlns:o="urn:schemas-microsoft-com:office:office" xmlns:r="http://schemas.openxmlformats.org/officeDocument/2006/relationships" xmlns:m="http://schemas.openxmlformats.org/officeDocument/2006/math" xmlns:v="urn:schemas-microsoft-com:vml" xmlns:wp14="http://schemas.microsoft.com/office/word/2010/wordprocessingDrawing" xmlns:wp="http://schemas.openxmlformats.org/drawingml/2006/wordprocessingDrawing" xmlns:w10="urn:schemas-microsoft-com:office:word" xmlns:w="http://schemas.openxmlformats.org/wordprocessingml/2006/main" xmlns:w14="http://schemas.microsoft.com/office/word/2010/wordml" xmlns:w15="http://schemas.microsoft.com/office/word/2012/wordml" xmlns:w16cex="http://schemas.microsoft.com/office/word/2018/wordml/cex" xmlns:w16cid="http://schemas.microsoft.com/office/word/2016/wordml/cid" xmlns:w16="http://schemas.microsoft.com/office/word/2018/wordml" xmlns:w16se="http://schemas.microsoft.com/office/word/2015/wordml/symex" xmlns:wpg="http://schemas.microsoft.com/office/word/2010/wordprocessingGroup" xmlns:wpi="http://schemas.microsoft.com/office/word/2010/wordprocessingInk" xmlns:wne="http://schemas.microsoft.com/office/word/2006/wordml" xmlns:wps="http://schemas.microsoft.com/office/word/2010/wordprocessingShape" mc:Ignorable="w14 w15 w16se w16cid w16 w16cex wp14">
   <w:body>
     <w:tbl>
       <w:tblPr>
@@ -584,7 +584,23 @@
                 <w:sz w:val="24"/>
                 <w:szCs w:val="24"/>
               </w:rPr>
-              <w:t xml:space="preserve">costumam fazer muitos comentários em questões do </w:t>
+              <w:t xml:space="preserve">costumam </w:t>
+            </w:r>
+            <w:r>
+              <w:rPr>
+                <w:rFonts w:ascii="Times New Roman" w:hAnsi="Times New Roman" w:cs="Times New Roman"/>
+                <w:sz w:val="24"/>
+                <w:szCs w:val="24"/>
+              </w:rPr>
+              <w:t xml:space="preserve">responder muitas </w:t>
+            </w:r>
+            <w:r>
+              <w:rPr>
+                <w:rFonts w:ascii="Times New Roman" w:hAnsi="Times New Roman" w:cs="Times New Roman"/>
+                <w:sz w:val="24"/>
+                <w:szCs w:val="24"/>
+              </w:rPr>
+              <w:t xml:space="preserve">questões do </w:t>
             </w:r>
             <w:proofErr w:type="spellStart"/>
             <w:r>
@@ -677,23 +693,23 @@
                 <w:sz w:val="24"/>
                 <w:szCs w:val="24"/>
               </w:rPr>
-              <w:t xml:space="preserve">Relação do número de comentários dos usuários com mais </w:t>
-            </w:r>
-            <w:r>
-              <w:rPr>
-                <w:rFonts w:ascii="Times New Roman" w:hAnsi="Times New Roman" w:cs="Times New Roman"/>
-                <w:sz w:val="24"/>
-                <w:szCs w:val="24"/>
-              </w:rPr>
-              <w:t>reputação</w:t>
-            </w:r>
-            <w:r>
-              <w:rPr>
-                <w:rFonts w:ascii="Times New Roman" w:hAnsi="Times New Roman" w:cs="Times New Roman"/>
-                <w:sz w:val="24"/>
-                <w:szCs w:val="24"/>
-              </w:rPr>
-              <w:t xml:space="preserve"> por perguntas sobre as </w:t>
+              <w:t>Relação d</w:t>
+            </w:r>
+            <w:r>
+              <w:rPr>
+                <w:rFonts w:ascii="Times New Roman" w:hAnsi="Times New Roman" w:cs="Times New Roman"/>
+                <w:sz w:val="24"/>
+                <w:szCs w:val="24"/>
+              </w:rPr>
+              <w:t xml:space="preserve">a popularidade de usuários que respondem </w:t>
+            </w:r>
+            <w:r>
+              <w:rPr>
+                <w:rFonts w:ascii="Times New Roman" w:hAnsi="Times New Roman" w:cs="Times New Roman"/>
+                <w:sz w:val="24"/>
+                <w:szCs w:val="24"/>
+              </w:rPr>
+              <w:t xml:space="preserve">perguntas sobre as </w:t>
             </w:r>
             <w:proofErr w:type="spellStart"/>
             <w:r>
@@ -761,6 +777,46 @@
               </w:rPr>
               <w:t xml:space="preserve">As </w:t>
             </w:r>
+            <w:r>
+              <w:rPr>
+                <w:rFonts w:ascii="Times New Roman" w:hAnsi="Times New Roman" w:cs="Times New Roman"/>
+                <w:sz w:val="24"/>
+                <w:szCs w:val="24"/>
+              </w:rPr>
+              <w:t>perguntas</w:t>
+            </w:r>
+            <w:r>
+              <w:rPr>
+                <w:rFonts w:ascii="Times New Roman" w:hAnsi="Times New Roman" w:cs="Times New Roman"/>
+                <w:sz w:val="24"/>
+                <w:szCs w:val="24"/>
+              </w:rPr>
+              <w:t xml:space="preserve"> </w:t>
+            </w:r>
+            <w:r>
+              <w:rPr>
+                <w:rFonts w:ascii="Times New Roman" w:hAnsi="Times New Roman" w:cs="Times New Roman"/>
+                <w:sz w:val="24"/>
+                <w:szCs w:val="24"/>
+              </w:rPr>
+              <w:t xml:space="preserve">mais </w:t>
+            </w:r>
+            <w:r>
+              <w:rPr>
+                <w:rFonts w:ascii="Times New Roman" w:hAnsi="Times New Roman" w:cs="Times New Roman"/>
+                <w:sz w:val="24"/>
+                <w:szCs w:val="24"/>
+              </w:rPr>
+              <w:t>respondidas</w:t>
+            </w:r>
+            <w:r>
+              <w:rPr>
+                <w:rFonts w:ascii="Times New Roman" w:hAnsi="Times New Roman" w:cs="Times New Roman"/>
+                <w:sz w:val="24"/>
+                <w:szCs w:val="24"/>
+              </w:rPr>
+              <w:t xml:space="preserve"> no </w:t>
+            </w:r>
             <w:proofErr w:type="spellStart"/>
             <w:r>
               <w:rPr>
@@ -768,6 +824,40 @@
                 <w:sz w:val="24"/>
                 <w:szCs w:val="24"/>
               </w:rPr>
+              <w:t>StackOverflow</w:t>
+            </w:r>
+            <w:proofErr w:type="spellEnd"/>
+            <w:r>
+              <w:rPr>
+                <w:rFonts w:ascii="Times New Roman" w:hAnsi="Times New Roman" w:cs="Times New Roman"/>
+                <w:sz w:val="24"/>
+                <w:szCs w:val="24"/>
+              </w:rPr>
+              <w:t xml:space="preserve"> são </w:t>
+            </w:r>
+            <w:r>
+              <w:rPr>
+                <w:rFonts w:ascii="Times New Roman" w:hAnsi="Times New Roman" w:cs="Times New Roman"/>
+                <w:sz w:val="24"/>
+                <w:szCs w:val="24"/>
+              </w:rPr>
+              <w:t xml:space="preserve">sobre </w:t>
+            </w:r>
+            <w:r>
+              <w:rPr>
+                <w:rFonts w:ascii="Times New Roman" w:hAnsi="Times New Roman" w:cs="Times New Roman"/>
+                <w:sz w:val="24"/>
+                <w:szCs w:val="24"/>
+              </w:rPr>
+              <w:t xml:space="preserve">as </w:t>
+            </w:r>
+            <w:proofErr w:type="spellStart"/>
+            <w:r>
+              <w:rPr>
+                <w:rFonts w:ascii="Times New Roman" w:hAnsi="Times New Roman" w:cs="Times New Roman"/>
+                <w:sz w:val="24"/>
+                <w:szCs w:val="24"/>
+              </w:rPr>
               <w:t>issues</w:t>
             </w:r>
             <w:proofErr w:type="spellEnd"/>
@@ -785,49 +875,7 @@
                 <w:sz w:val="24"/>
                 <w:szCs w:val="24"/>
               </w:rPr>
-              <w:t xml:space="preserve">mais </w:t>
-            </w:r>
-            <w:r>
-              <w:rPr>
-                <w:rFonts w:ascii="Times New Roman" w:hAnsi="Times New Roman" w:cs="Times New Roman"/>
-                <w:sz w:val="24"/>
-                <w:szCs w:val="24"/>
-              </w:rPr>
-              <w:t>comentadas</w:t>
-            </w:r>
-            <w:r>
-              <w:rPr>
-                <w:rFonts w:ascii="Times New Roman" w:hAnsi="Times New Roman" w:cs="Times New Roman"/>
-                <w:sz w:val="24"/>
-                <w:szCs w:val="24"/>
-              </w:rPr>
-              <w:t xml:space="preserve"> no </w:t>
-            </w:r>
-            <w:proofErr w:type="spellStart"/>
-            <w:r>
-              <w:rPr>
-                <w:rFonts w:ascii="Times New Roman" w:hAnsi="Times New Roman" w:cs="Times New Roman"/>
-                <w:sz w:val="24"/>
-                <w:szCs w:val="24"/>
-              </w:rPr>
-              <w:t>StackOverflow</w:t>
-            </w:r>
-            <w:proofErr w:type="spellEnd"/>
-            <w:r>
-              <w:rPr>
-                <w:rFonts w:ascii="Times New Roman" w:hAnsi="Times New Roman" w:cs="Times New Roman"/>
-                <w:sz w:val="24"/>
-                <w:szCs w:val="24"/>
-              </w:rPr>
-              <w:t xml:space="preserve"> são </w:t>
-            </w:r>
-            <w:r>
-              <w:rPr>
-                <w:rFonts w:ascii="Times New Roman" w:hAnsi="Times New Roman" w:cs="Times New Roman"/>
-                <w:sz w:val="24"/>
-                <w:szCs w:val="24"/>
-              </w:rPr>
-              <w:t>as dos</w:t>
+              <w:t>dos</w:t>
             </w:r>
             <w:r>
               <w:rPr>
@@ -894,6 +942,54 @@
               </w:rPr>
               <w:t xml:space="preserve">Relação das </w:t>
             </w:r>
+            <w:r>
+              <w:rPr>
+                <w:rFonts w:ascii="Times New Roman" w:hAnsi="Times New Roman" w:cs="Times New Roman"/>
+                <w:sz w:val="24"/>
+                <w:szCs w:val="24"/>
+              </w:rPr>
+              <w:t>perguntas</w:t>
+            </w:r>
+            <w:r>
+              <w:rPr>
+                <w:rFonts w:ascii="Times New Roman" w:hAnsi="Times New Roman" w:cs="Times New Roman"/>
+                <w:sz w:val="24"/>
+                <w:szCs w:val="24"/>
+              </w:rPr>
+              <w:t xml:space="preserve"> </w:t>
+            </w:r>
+            <w:r>
+              <w:rPr>
+                <w:rFonts w:ascii="Times New Roman" w:hAnsi="Times New Roman" w:cs="Times New Roman"/>
+                <w:sz w:val="24"/>
+                <w:szCs w:val="24"/>
+              </w:rPr>
+              <w:t xml:space="preserve">mais </w:t>
+            </w:r>
+            <w:r>
+              <w:rPr>
+                <w:rFonts w:ascii="Times New Roman" w:hAnsi="Times New Roman" w:cs="Times New Roman"/>
+                <w:sz w:val="24"/>
+                <w:szCs w:val="24"/>
+              </w:rPr>
+              <w:t>respondidas</w:t>
+            </w:r>
+            <w:r>
+              <w:rPr>
+                <w:rFonts w:ascii="Times New Roman" w:hAnsi="Times New Roman" w:cs="Times New Roman"/>
+                <w:sz w:val="24"/>
+                <w:szCs w:val="24"/>
+              </w:rPr>
+              <w:t xml:space="preserve"> </w:t>
+            </w:r>
+            <w:r>
+              <w:rPr>
+                <w:rFonts w:ascii="Times New Roman" w:hAnsi="Times New Roman" w:cs="Times New Roman"/>
+                <w:sz w:val="24"/>
+                <w:szCs w:val="24"/>
+              </w:rPr>
+              <w:t xml:space="preserve">do </w:t>
+            </w:r>
             <w:proofErr w:type="spellStart"/>
             <w:r>
               <w:rPr>
@@ -901,6 +997,48 @@
                 <w:sz w:val="24"/>
                 <w:szCs w:val="24"/>
               </w:rPr>
+              <w:t>StackOverflow</w:t>
+            </w:r>
+            <w:proofErr w:type="spellEnd"/>
+            <w:r>
+              <w:rPr>
+                <w:rFonts w:ascii="Times New Roman" w:hAnsi="Times New Roman" w:cs="Times New Roman"/>
+                <w:sz w:val="24"/>
+                <w:szCs w:val="24"/>
+              </w:rPr>
+              <w:t xml:space="preserve"> com </w:t>
+            </w:r>
+            <w:r>
+              <w:rPr>
+                <w:rFonts w:ascii="Times New Roman" w:hAnsi="Times New Roman" w:cs="Times New Roman"/>
+                <w:sz w:val="24"/>
+                <w:szCs w:val="24"/>
+              </w:rPr>
+              <w:t>a</w:t>
+            </w:r>
+            <w:r>
+              <w:rPr>
+                <w:rFonts w:ascii="Times New Roman" w:hAnsi="Times New Roman" w:cs="Times New Roman"/>
+                <w:sz w:val="24"/>
+                <w:szCs w:val="24"/>
+              </w:rPr>
+              <w:t>s</w:t>
+            </w:r>
+            <w:r>
+              <w:rPr>
+                <w:rFonts w:ascii="Times New Roman" w:hAnsi="Times New Roman" w:cs="Times New Roman"/>
+                <w:sz w:val="24"/>
+                <w:szCs w:val="24"/>
+              </w:rPr>
+              <w:t xml:space="preserve"> </w:t>
+            </w:r>
+            <w:proofErr w:type="spellStart"/>
+            <w:r>
+              <w:rPr>
+                <w:rFonts w:ascii="Times New Roman" w:hAnsi="Times New Roman" w:cs="Times New Roman"/>
+                <w:sz w:val="24"/>
+                <w:szCs w:val="24"/>
+              </w:rPr>
               <w:t>issues</w:t>
             </w:r>
             <w:proofErr w:type="spellEnd"/>
@@ -910,57 +1048,15 @@
                 <w:sz w:val="24"/>
                 <w:szCs w:val="24"/>
               </w:rPr>
-              <w:t xml:space="preserve"> </w:t>
-            </w:r>
-            <w:r>
-              <w:rPr>
-                <w:rFonts w:ascii="Times New Roman" w:hAnsi="Times New Roman" w:cs="Times New Roman"/>
-                <w:sz w:val="24"/>
-                <w:szCs w:val="24"/>
-              </w:rPr>
-              <w:t xml:space="preserve">mais </w:t>
-            </w:r>
-            <w:r>
-              <w:rPr>
-                <w:rFonts w:ascii="Times New Roman" w:hAnsi="Times New Roman" w:cs="Times New Roman"/>
-                <w:sz w:val="24"/>
-                <w:szCs w:val="24"/>
-              </w:rPr>
-              <w:t>comentadas</w:t>
-            </w:r>
-            <w:r>
-              <w:rPr>
-                <w:rFonts w:ascii="Times New Roman" w:hAnsi="Times New Roman" w:cs="Times New Roman"/>
-                <w:sz w:val="24"/>
-                <w:szCs w:val="24"/>
-              </w:rPr>
-              <w:t xml:space="preserve"> </w:t>
-            </w:r>
-            <w:r>
-              <w:rPr>
-                <w:rFonts w:ascii="Times New Roman" w:hAnsi="Times New Roman" w:cs="Times New Roman"/>
-                <w:sz w:val="24"/>
-                <w:szCs w:val="24"/>
-              </w:rPr>
-              <w:t xml:space="preserve">do </w:t>
-            </w:r>
-            <w:proofErr w:type="spellStart"/>
-            <w:r>
-              <w:rPr>
-                <w:rFonts w:ascii="Times New Roman" w:hAnsi="Times New Roman" w:cs="Times New Roman"/>
-                <w:sz w:val="24"/>
-                <w:szCs w:val="24"/>
-              </w:rPr>
-              <w:t>StackOverflow</w:t>
-            </w:r>
-            <w:proofErr w:type="spellEnd"/>
-            <w:r>
-              <w:rPr>
-                <w:rFonts w:ascii="Times New Roman" w:hAnsi="Times New Roman" w:cs="Times New Roman"/>
-                <w:sz w:val="24"/>
-                <w:szCs w:val="24"/>
-              </w:rPr>
-              <w:t xml:space="preserve"> com os repositórios</w:t>
+              <w:t xml:space="preserve"> dos</w:t>
+            </w:r>
+            <w:r>
+              <w:rPr>
+                <w:rFonts w:ascii="Times New Roman" w:hAnsi="Times New Roman" w:cs="Times New Roman"/>
+                <w:sz w:val="24"/>
+                <w:szCs w:val="24"/>
+              </w:rPr>
+              <w:t xml:space="preserve"> repositórios</w:t>
             </w:r>
           </w:p>
         </w:tc>
@@ -1005,7 +1101,39 @@
                 <w:sz w:val="24"/>
                 <w:szCs w:val="24"/>
               </w:rPr>
-              <w:t xml:space="preserve">A popularidade de um repositório influencia no número de </w:t>
+              <w:t>A popularidade de um repositório influencia no número</w:t>
+            </w:r>
+            <w:r>
+              <w:rPr>
+                <w:rFonts w:ascii="Times New Roman" w:hAnsi="Times New Roman" w:cs="Times New Roman"/>
+                <w:sz w:val="24"/>
+                <w:szCs w:val="24"/>
+              </w:rPr>
+              <w:t xml:space="preserve"> de comentários da resposta aceita</w:t>
+            </w:r>
+            <w:r>
+              <w:rPr>
+                <w:rFonts w:ascii="Times New Roman" w:hAnsi="Times New Roman" w:cs="Times New Roman"/>
+                <w:sz w:val="24"/>
+                <w:szCs w:val="24"/>
+              </w:rPr>
+              <w:t xml:space="preserve"> </w:t>
+            </w:r>
+            <w:r>
+              <w:rPr>
+                <w:rFonts w:ascii="Times New Roman" w:hAnsi="Times New Roman" w:cs="Times New Roman"/>
+                <w:sz w:val="24"/>
+                <w:szCs w:val="24"/>
+              </w:rPr>
+              <w:t>para</w:t>
+            </w:r>
+            <w:r>
+              <w:rPr>
+                <w:rFonts w:ascii="Times New Roman" w:hAnsi="Times New Roman" w:cs="Times New Roman"/>
+                <w:sz w:val="24"/>
+                <w:szCs w:val="24"/>
+              </w:rPr>
+              <w:t xml:space="preserve"> </w:t>
             </w:r>
             <w:r>
               <w:rPr>
@@ -1090,7 +1218,23 @@
                 <w:sz w:val="24"/>
                 <w:szCs w:val="24"/>
               </w:rPr>
-              <w:t xml:space="preserve">Relação do número de perguntas no </w:t>
+              <w:t>Relação do número de</w:t>
+            </w:r>
+            <w:r>
+              <w:rPr>
+                <w:rFonts w:ascii="Times New Roman" w:hAnsi="Times New Roman" w:cs="Times New Roman"/>
+                <w:sz w:val="24"/>
+                <w:szCs w:val="24"/>
+              </w:rPr>
+              <w:t xml:space="preserve"> comentários da resposta aceita para</w:t>
+            </w:r>
+            <w:r>
+              <w:rPr>
+                <w:rFonts w:ascii="Times New Roman" w:hAnsi="Times New Roman" w:cs="Times New Roman"/>
+                <w:sz w:val="24"/>
+                <w:szCs w:val="24"/>
+              </w:rPr>
+              <w:t xml:space="preserve"> perguntas no </w:t>
             </w:r>
             <w:proofErr w:type="spellStart"/>
             <w:r>
@@ -1191,7 +1335,7 @@
 </file>
 
 <file path=word/styles.xml><?xml version="1.0" encoding="utf-8"?>
-<w:styles xmlns:mc="http://schemas.openxmlformats.org/markup-compatibility/2006" xmlns:r="http://schemas.openxmlformats.org/officeDocument/2006/relationships" xmlns:w="http://schemas.openxmlformats.org/wordprocessingml/2006/main" xmlns:w14="http://schemas.microsoft.com/office/word/2010/wordml" xmlns:w15="http://schemas.microsoft.com/office/word/2012/wordml" xmlns:w16cid="http://schemas.microsoft.com/office/word/2016/wordml/cid" xmlns:w16se="http://schemas.microsoft.com/office/word/2015/wordml/symex" mc:Ignorable="w14 w15 w16se w16cid">
+<w:styles xmlns:mc="http://schemas.openxmlformats.org/markup-compatibility/2006" xmlns:r="http://schemas.openxmlformats.org/officeDocument/2006/relationships" xmlns:w="http://schemas.openxmlformats.org/wordprocessingml/2006/main" xmlns:w14="http://schemas.microsoft.com/office/word/2010/wordml" xmlns:w15="http://schemas.microsoft.com/office/word/2012/wordml" xmlns:w16cex="http://schemas.microsoft.com/office/word/2018/wordml/cex" xmlns:w16cid="http://schemas.microsoft.com/office/word/2016/wordml/cid" xmlns:w16="http://schemas.microsoft.com/office/word/2018/wordml" xmlns:w16se="http://schemas.microsoft.com/office/word/2015/wordml/symex" mc:Ignorable="w14 w15 w16se w16cid w16 w16cex">
   <w:docDefaults>
     <w:rPrDefault>
       <w:rPr>

</xml_diff>